<commit_message>
Bag of words SVM classification and Manual REgex classification
</commit_message>
<xml_diff>
--- a/relation-extraction-assignment(1).docx
+++ b/relation-extraction-assignment(1).docx
@@ -20,36 +20,103 @@
         <w:t>CSE 628 Assignment 2</w:t>
       </w:r>
     </w:p>
+    <w:p/>
     <w:p>
       <w:pPr>
         <w:jc w:val="center"/>
-      </w:pPr>
-      <w:r>
-        <w:rPr>
-          <w:b/>
+        <w:rPr>
+          <w:b/>
+          <w:color w:val="C0504D" w:themeColor="accent2"/>
+          <w:sz w:val="28"/>
+          <w:szCs w:val="28"/>
+        </w:rPr>
+      </w:pPr>
+      <w:r>
+        <w:rPr>
+          <w:b/>
+          <w:color w:val="C0504D" w:themeColor="accent2"/>
         </w:rPr>
         <w:t>Due Date:</w:t>
       </w:r>
       <w:r>
-        <w:t xml:space="preserve"> Apr 31</w:t>
-      </w:r>
-      <w:r>
-        <w:rPr>
+        <w:rPr>
+          <w:b/>
+          <w:color w:val="C0504D" w:themeColor="accent2"/>
+        </w:rPr>
+        <w:t xml:space="preserve"> Apr </w:t>
+      </w:r>
+      <w:r>
+        <w:rPr>
+          <w:b/>
+          <w:color w:val="C0504D" w:themeColor="accent2"/>
+        </w:rPr>
+        <w:t>14</w:t>
+      </w:r>
+      <w:bookmarkStart w:id="0" w:name="_GoBack"/>
+      <w:bookmarkEnd w:id="0"/>
+      <w:r>
+        <w:rPr>
+          <w:b/>
+          <w:color w:val="C0504D" w:themeColor="accent2"/>
           <w:vertAlign w:val="superscript"/>
         </w:rPr>
-        <w:t>st</w:t>
-      </w:r>
-      <w:r>
-        <w:t xml:space="preserve"> 2015 at 11:59 pm.</w:t>
-      </w:r>
-    </w:p>
-    <w:p>
-      <w:pPr>
-        <w:jc w:val="center"/>
-      </w:pPr>
+        <w:t>th</w:t>
+      </w:r>
+      <w:r>
+        <w:rPr>
+          <w:b/>
+          <w:color w:val="C0504D" w:themeColor="accent2"/>
+        </w:rPr>
+        <w:t xml:space="preserve"> 2015 at </w:t>
+      </w:r>
+      <w:r>
+        <w:rPr>
+          <w:b/>
+          <w:color w:val="C0504D" w:themeColor="accent2"/>
+          <w:sz w:val="28"/>
+          <w:szCs w:val="28"/>
+        </w:rPr>
+        <w:t>5:00</w:t>
+      </w:r>
+      <w:r>
+        <w:rPr>
+          <w:b/>
+          <w:color w:val="C0504D" w:themeColor="accent2"/>
+          <w:sz w:val="28"/>
+          <w:szCs w:val="28"/>
+        </w:rPr>
+        <w:t xml:space="preserve"> pm.</w:t>
+      </w:r>
     </w:p>
     <w:p/>
     <w:p>
+      <w:pPr>
+        <w:rPr>
+          <w:b/>
+        </w:rPr>
+      </w:pPr>
+      <w:r>
+        <w:rPr>
+          <w:b/>
+          <w:highlight w:val="yellow"/>
+        </w:rPr>
+        <w:t>This is a long assignment. Please read carefully and ask questions on Piazza if anything is unclear.</w:t>
+      </w:r>
+      <w:r>
+        <w:rPr>
+          <w:b/>
+        </w:rPr>
+        <w:t xml:space="preserve"> </w:t>
+      </w:r>
+    </w:p>
+    <w:p>
+      <w:pPr>
+        <w:rPr>
+          <w:b/>
+        </w:rPr>
+      </w:pPr>
+    </w:p>
+    <w:p>
       <w:r>
         <w:t xml:space="preserve">In this assignment you will build a relation extractor to identify institution relation instances from Wikipedia sentences.  </w:t>
       </w:r>
@@ -60,10 +127,7 @@
         <w:t>institution</w:t>
       </w:r>
       <w:r>
-        <w:t xml:space="preserve">(x, y) indicates that a person x studied in the institution y.  </w:t>
-      </w:r>
-      <w:r>
-        <w:t xml:space="preserve">You will be given training and test sentences that are annotated for the relation instances. </w:t>
+        <w:t xml:space="preserve">(x, y) indicates that a person x studied in the institution y. </w:t>
       </w:r>
     </w:p>
     <w:p/>
@@ -77,8 +141,354 @@
       <w:r>
         <w:t xml:space="preserve"> is to build a suite of relation extractors as described below and investigate the performance of each set of features.</w:t>
       </w:r>
+      <w:r>
+        <w:t xml:space="preserve">  You will be given training and test sentences that are annotated for the relation instances. </w:t>
+      </w:r>
+    </w:p>
+    <w:p>
+      <w:pPr>
+        <w:rPr>
+          <w:b/>
+          <w:i/>
+          <w:color w:val="4F81BD" w:themeColor="accent1"/>
+        </w:rPr>
+      </w:pPr>
+    </w:p>
+    <w:p>
+      <w:pPr>
+        <w:rPr>
+          <w:b/>
+          <w:color w:val="4F81BD" w:themeColor="accent1"/>
+        </w:rPr>
+      </w:pPr>
+      <w:r>
+        <w:rPr>
+          <w:b/>
+          <w:color w:val="4F81BD" w:themeColor="accent1"/>
+        </w:rPr>
+        <w:t>Manual</w:t>
+      </w:r>
+      <w:r>
+        <w:rPr>
+          <w:b/>
+          <w:color w:val="4F81BD" w:themeColor="accent1"/>
+        </w:rPr>
+        <w:t xml:space="preserve"> Rule Based Extractor</w:t>
+      </w:r>
+    </w:p>
+    <w:p>
+      <w:pPr>
+        <w:ind w:left="720"/>
+        <w:rPr>
+          <w:color w:val="4F81BD" w:themeColor="accent1"/>
+        </w:rPr>
+      </w:pPr>
+    </w:p>
+    <w:p>
+      <w:r>
+        <w:t>Write</w:t>
+      </w:r>
+      <w:r>
+        <w:t xml:space="preserve"> a rule-based extractor. Specify</w:t>
+      </w:r>
+      <w:r>
+        <w:t xml:space="preserve"> </w:t>
+      </w:r>
+      <w:r>
+        <w:rPr>
+          <w:b/>
+        </w:rPr>
+        <w:t xml:space="preserve">five </w:t>
+      </w:r>
+      <w:r>
+        <w:t xml:space="preserve">regular expression patterns </w:t>
+      </w:r>
+      <w:r>
+        <w:t xml:space="preserve">(word-based) </w:t>
+      </w:r>
+      <w:r>
+        <w:t>to identify “</w:t>
+      </w:r>
+      <w:r>
+        <w:t>institution</w:t>
+      </w:r>
+      <w:r>
+        <w:t>” relations</w:t>
+      </w:r>
+      <w:r>
+        <w:t>. Use the training set to develop your patterns and report the performance on the test set.</w:t>
+      </w:r>
+      <w:r>
+        <w:t xml:space="preserve"> </w:t>
+      </w:r>
     </w:p>
     <w:p/>
+    <w:p>
+      <w:r>
+        <w:t>e.g., If sentence matches “(.*?)[space]graduate.*[space]in” then output “Yes” for the relation otherwise output “No”.</w:t>
+      </w:r>
+    </w:p>
+    <w:p/>
+    <w:p>
+      <w:pPr>
+        <w:rPr>
+          <w:b/>
+        </w:rPr>
+      </w:pPr>
+      <w:r>
+        <w:t>See evaluation section on what to report.</w:t>
+      </w:r>
+      <w:r>
+        <w:tab/>
+      </w:r>
+      <w:r>
+        <w:tab/>
+      </w:r>
+      <w:r>
+        <w:tab/>
+      </w:r>
+      <w:r>
+        <w:tab/>
+      </w:r>
+      <w:r>
+        <w:tab/>
+      </w:r>
+      <w:r>
+        <w:tab/>
+      </w:r>
+      <w:r>
+        <w:tab/>
+      </w:r>
+      <w:r>
+        <w:tab/>
+      </w:r>
+      <w:r>
+        <w:tab/>
+      </w:r>
+      <w:r>
+        <w:tab/>
+      </w:r>
+      <w:r>
+        <w:tab/>
+      </w:r>
+      <w:r>
+        <w:tab/>
+      </w:r>
+      <w:r>
+        <w:tab/>
+      </w:r>
+      <w:r>
+        <w:tab/>
+      </w:r>
+      <w:r>
+        <w:tab/>
+      </w:r>
+      <w:r>
+        <w:tab/>
+      </w:r>
+      <w:r>
+        <w:tab/>
+      </w:r>
+      <w:r>
+        <w:tab/>
+      </w:r>
+      <w:r>
+        <w:tab/>
+      </w:r>
+      <w:r>
+        <w:tab/>
+      </w:r>
+      <w:r>
+        <w:tab/>
+      </w:r>
+      <w:r>
+        <w:tab/>
+      </w:r>
+      <w:r>
+        <w:tab/>
+      </w:r>
+      <w:r>
+        <w:tab/>
+      </w:r>
+      <w:r>
+        <w:tab/>
+      </w:r>
+      <w:r>
+        <w:tab/>
+      </w:r>
+      <w:r>
+        <w:tab/>
+      </w:r>
+      <w:r>
+        <w:tab/>
+      </w:r>
+      <w:r>
+        <w:tab/>
+      </w:r>
+      <w:r>
+        <w:rPr>
+          <w:b/>
+        </w:rPr>
+        <w:t>(20 points)</w:t>
+      </w:r>
+    </w:p>
+    <w:p>
+      <w:pPr>
+        <w:rPr>
+          <w:b/>
+        </w:rPr>
+      </w:pPr>
+      <w:r>
+        <w:rPr>
+          <w:b/>
+        </w:rPr>
+        <w:t>Bonus</w:t>
+      </w:r>
+      <w:r>
+        <w:rPr>
+          <w:b/>
+        </w:rPr>
+        <w:t xml:space="preserve"> (5 points):</w:t>
+      </w:r>
+    </w:p>
+    <w:p>
+      <w:pPr>
+        <w:rPr>
+          <w:b/>
+        </w:rPr>
+      </w:pPr>
+    </w:p>
+    <w:p>
+      <w:pPr>
+        <w:ind w:left="720"/>
+      </w:pPr>
+      <w:r>
+        <w:t>Improve the coverage of your patterns by specifying regexes over word + POS tags.</w:t>
+      </w:r>
+    </w:p>
+    <w:p>
+      <w:pPr>
+        <w:rPr>
+          <w:color w:val="4F81BD" w:themeColor="accent1"/>
+        </w:rPr>
+      </w:pPr>
+    </w:p>
+    <w:p>
+      <w:pPr>
+        <w:rPr>
+          <w:b/>
+          <w:color w:val="4F81BD" w:themeColor="accent1"/>
+        </w:rPr>
+      </w:pPr>
+      <w:r>
+        <w:rPr>
+          <w:b/>
+          <w:color w:val="4F81BD" w:themeColor="accent1"/>
+        </w:rPr>
+        <w:t>Supervised Classification</w:t>
+      </w:r>
+    </w:p>
+    <w:p>
+      <w:pPr>
+        <w:rPr>
+          <w:b/>
+          <w:color w:val="4F81BD" w:themeColor="accent1"/>
+        </w:rPr>
+      </w:pPr>
+    </w:p>
+    <w:p>
+      <w:r>
+        <w:t>As we saw in class</w:t>
+      </w:r>
+      <w:r>
+        <w:t>, the institution</w:t>
+      </w:r>
+      <w:r>
+        <w:t xml:space="preserve"> relation extraction can be viewed as a supervised classification task, where the input is an entity pair, and a sentence or a paragraph containing the entities and the output is a Yes/No </w:t>
+      </w:r>
+      <w:r>
+        <w:t>label</w:t>
+      </w:r>
+      <w:r>
+        <w:t xml:space="preserve"> to determine if the </w:t>
+      </w:r>
+      <w:r>
+        <w:t xml:space="preserve">institution relation holds between the entities or not. </w:t>
+      </w:r>
+    </w:p>
+    <w:p/>
+    <w:p>
+      <w:r>
+        <w:t>At a high-level the following steps are involved:</w:t>
+      </w:r>
+    </w:p>
+    <w:p>
+      <w:pPr>
+        <w:pStyle w:val="ListParagraph"/>
+        <w:numPr>
+          <w:ilvl w:val="0"/>
+          <w:numId w:val="5"/>
+        </w:numPr>
+      </w:pPr>
+      <w:r>
+        <w:t>Convert the training and test instances into feature vectors + the label.</w:t>
+      </w:r>
+    </w:p>
+    <w:p>
+      <w:pPr>
+        <w:pStyle w:val="ListParagraph"/>
+        <w:numPr>
+          <w:ilvl w:val="0"/>
+          <w:numId w:val="5"/>
+        </w:numPr>
+      </w:pPr>
+      <w:r>
+        <w:t xml:space="preserve">Use a binary classification algorithm such as SVM to learn a classifier on the training data. </w:t>
+      </w:r>
+    </w:p>
+    <w:p>
+      <w:pPr>
+        <w:pStyle w:val="ListParagraph"/>
+        <w:numPr>
+          <w:ilvl w:val="0"/>
+          <w:numId w:val="5"/>
+        </w:numPr>
+      </w:pPr>
+      <w:r>
+        <w:lastRenderedPageBreak/>
+        <w:t>Use the trained classifier to make predictions on the test data.</w:t>
+      </w:r>
+    </w:p>
+    <w:p>
+      <w:pPr>
+        <w:pStyle w:val="ListParagraph"/>
+        <w:numPr>
+          <w:ilvl w:val="0"/>
+          <w:numId w:val="5"/>
+        </w:numPr>
+      </w:pPr>
+      <w:r>
+        <w:t>Evaluate the predictions.</w:t>
+      </w:r>
+    </w:p>
+    <w:p/>
+    <w:p>
+      <w:r>
+        <w:t>In this assignment you will try a few d</w:t>
+      </w:r>
+      <w:r>
+        <w:t>ifferent features for the task:</w:t>
+      </w:r>
+    </w:p>
+    <w:p>
+      <w:pPr>
+        <w:rPr>
+          <w:b/>
+          <w:i/>
+          <w:color w:val="4F81BD" w:themeColor="accent1"/>
+        </w:rPr>
+      </w:pPr>
+    </w:p>
     <w:p>
       <w:pPr>
         <w:pStyle w:val="ListParagraph"/>
@@ -86,9 +496,6 @@
           <w:ilvl w:val="0"/>
           <w:numId w:val="1"/>
         </w:numPr>
-        <w:rPr>
-          <w:b/>
-        </w:rPr>
       </w:pPr>
       <w:r>
         <w:rPr>
@@ -96,59 +503,417 @@
           <w:i/>
           <w:color w:val="4F81BD" w:themeColor="accent1"/>
         </w:rPr>
-        <w:t>Regular Expression Patterns</w:t>
-      </w:r>
-      <w:r>
-        <w:rPr>
-          <w:color w:val="4F81BD" w:themeColor="accent1"/>
-        </w:rPr>
+        <w:t>Bag-of-words</w:t>
+      </w:r>
+      <w:r>
         <w:t xml:space="preserve"> </w:t>
       </w:r>
       <w:r>
-        <w:t xml:space="preserve">– Write </w:t>
-      </w:r>
-      <w:r>
-        <w:rPr>
-          <w:b/>
-        </w:rPr>
-        <w:t>five</w:t>
-      </w:r>
-      <w:r>
-        <w:rPr>
-          <w:b/>
-        </w:rPr>
+        <w:t xml:space="preserve">– Every word that occurs in the span between the </w:t>
+      </w:r>
+      <w:r>
+        <w:t>PERSON mention and the INSTITUTION mention is used as a feature</w:t>
+      </w:r>
+      <w:r>
+        <w:t xml:space="preserve"> in a supervised classification setup</w:t>
+      </w:r>
+      <w:r>
+        <w:t xml:space="preserve">. </w:t>
+      </w:r>
+      <w:r>
+        <w:t>The classifiers typically expect you to assign a unique id to each word in the vocabulary and represent the text via these ids. For example the following instances:</w:t>
+      </w:r>
+    </w:p>
+    <w:p/>
+    <w:p>
+      <w:pPr>
+        <w:ind w:left="720"/>
+        <w:rPr>
+          <w:b/>
+          <w:u w:val="single"/>
+        </w:rPr>
+      </w:pPr>
+      <w:r>
+        <w:rPr>
+          <w:b/>
+          <w:u w:val="single"/>
+        </w:rPr>
+        <w:t>Entity Pair</w:t>
+      </w:r>
+      <w:r>
+        <w:rPr>
+          <w:b/>
+          <w:u w:val="single"/>
+        </w:rPr>
+        <w:tab/>
+      </w:r>
+      <w:r>
+        <w:rPr>
+          <w:b/>
+          <w:u w:val="single"/>
+        </w:rPr>
+        <w:tab/>
+      </w:r>
+      <w:r>
+        <w:rPr>
+          <w:b/>
+          <w:u w:val="single"/>
+        </w:rPr>
+        <w:tab/>
+        <w:t>Sentence</w:t>
+      </w:r>
+      <w:r>
+        <w:rPr>
+          <w:b/>
+          <w:u w:val="single"/>
+        </w:rPr>
+        <w:tab/>
+      </w:r>
+      <w:r>
+        <w:rPr>
+          <w:b/>
+          <w:u w:val="single"/>
+        </w:rPr>
+        <w:tab/>
+      </w:r>
+      <w:r>
+        <w:rPr>
+          <w:b/>
+          <w:u w:val="single"/>
+        </w:rPr>
+        <w:tab/>
+      </w:r>
+      <w:r>
+        <w:rPr>
+          <w:b/>
+          <w:u w:val="single"/>
+        </w:rPr>
+        <w:tab/>
+      </w:r>
+      <w:r>
+        <w:rPr>
+          <w:b/>
+          <w:u w:val="single"/>
+        </w:rPr>
+        <w:tab/>
+        <w:t>Label</w:t>
+      </w:r>
+    </w:p>
+    <w:p>
+      <w:pPr>
+        <w:pStyle w:val="ListParagraph"/>
+      </w:pPr>
+      <w:r>
+        <w:t>(Bill Gates, Harvard)</w:t>
+      </w:r>
+      <w:r>
+        <w:tab/>
+      </w:r>
+      <w:r>
+        <w:tab/>
+        <w:t xml:space="preserve">Bill Gates </w:t>
+      </w:r>
+      <w:r>
+        <w:rPr>
+          <w:b/>
+        </w:rPr>
+        <w:t>enrolled in</w:t>
+      </w:r>
+      <w:r>
+        <w:t xml:space="preserve"> Harvard.</w:t>
+      </w:r>
+      <w:r>
+        <w:tab/>
+      </w:r>
+      <w:r>
+        <w:tab/>
+        <w:t>Yes</w:t>
+      </w:r>
+    </w:p>
+    <w:p>
+      <w:pPr>
+        <w:pStyle w:val="ListParagraph"/>
+      </w:pPr>
+      <w:r>
+        <w:t>(Larry Page, Stanford)</w:t>
+      </w:r>
+      <w:r>
+        <w:tab/>
+        <w:t xml:space="preserve">Larry Page </w:t>
+      </w:r>
+      <w:r>
+        <w:rPr>
+          <w:b/>
+        </w:rPr>
+        <w:t>was enrolled at</w:t>
+      </w:r>
+      <w:r>
+        <w:t xml:space="preserve"> Stanford</w:t>
+      </w:r>
+      <w:r>
+        <w:tab/>
+        <w:t>Yes</w:t>
+      </w:r>
+    </w:p>
+    <w:p>
+      <w:pPr>
+        <w:pStyle w:val="ListParagraph"/>
+      </w:pPr>
+    </w:p>
+    <w:p>
+      <w:pPr>
+        <w:pStyle w:val="ListParagraph"/>
+      </w:pPr>
+      <w:r>
+        <w:t>can be represented as:</w:t>
+      </w:r>
+    </w:p>
+    <w:p/>
+    <w:p>
+      <w:pPr>
+        <w:pStyle w:val="ListParagraph"/>
+        <w:numPr>
+          <w:ilvl w:val="0"/>
+          <w:numId w:val="4"/>
+        </w:numPr>
+      </w:pPr>
+      <w:r>
+        <w:t>2,1,Yes</w:t>
+      </w:r>
+    </w:p>
+    <w:p>
+      <w:pPr>
+        <w:pStyle w:val="ListParagraph"/>
+        <w:numPr>
+          <w:ilvl w:val="0"/>
+          <w:numId w:val="4"/>
+        </w:numPr>
+      </w:pPr>
+      <w:r>
+        <w:t>3,2,4,Yes</w:t>
+      </w:r>
+    </w:p>
+    <w:p>
+      <w:pPr>
+        <w:ind w:left="720"/>
+      </w:pPr>
+      <w:r>
+        <w:t>with an Id map {enrolled -&gt; 1, in -&gt;2, was-&gt;3, at-&gt;4}.</w:t>
+      </w:r>
+    </w:p>
+    <w:p/>
+    <w:p>
+      <w:pPr>
+        <w:pStyle w:val="ListParagraph"/>
+      </w:pPr>
+      <w:r>
+        <w:t xml:space="preserve">Veronica has created a simple script </w:t>
+      </w:r>
+      <w:r>
+        <w:t xml:space="preserve">(generate_arff.py) </w:t>
+      </w:r>
+      <w:r>
+        <w:t>that takes in the training and test files to generate BOW feature vect</w:t>
+      </w:r>
+      <w:r>
+        <w:t xml:space="preserve">ors for each labeled instance. </w:t>
+      </w:r>
+      <w:r>
+        <w:t>The feature vectors are in the input format expected by Weka.</w:t>
+      </w:r>
+    </w:p>
+    <w:p>
+      <w:pPr>
+        <w:pStyle w:val="ListParagraph"/>
+      </w:pPr>
+      <w:r>
+        <w:t xml:space="preserve">This feature generator </w:t>
+      </w:r>
+      <w:r>
+        <w:t>treats</w:t>
+      </w:r>
+      <w:r>
+        <w:t xml:space="preserve"> each unique word</w:t>
+      </w:r>
+      <w:r>
+        <w:t xml:space="preserve"> (after lowercasing)</w:t>
+      </w:r>
+      <w:r>
+        <w:t xml:space="preserve"> as a feature</w:t>
+      </w:r>
+      <w:r>
+        <w:t xml:space="preserve"> and assigns a unique id.  </w:t>
+      </w:r>
+    </w:p>
+    <w:p>
+      <w:pPr>
+        <w:pStyle w:val="ListParagraph"/>
+      </w:pPr>
+    </w:p>
+    <w:p>
+      <w:pPr>
+        <w:pStyle w:val="ListParagraph"/>
+      </w:pPr>
+      <w:r>
+        <w:t xml:space="preserve">Use the training feature vectors to train an SVM classifier (see Classifier section below for details) and make predictions on the test. Evaluate the performance of the classifier with these BOW features. </w:t>
+      </w:r>
+    </w:p>
+    <w:p>
+      <w:pPr>
+        <w:pStyle w:val="ListParagraph"/>
+        <w:ind w:left="3600" w:firstLine="720"/>
+        <w:rPr>
+          <w:b/>
+        </w:rPr>
+      </w:pPr>
+      <w:r>
+        <w:tab/>
+      </w:r>
+      <w:r>
+        <w:tab/>
+      </w:r>
+      <w:r>
+        <w:tab/>
+      </w:r>
+      <w:r>
+        <w:tab/>
+      </w:r>
+      <w:r>
+        <w:rPr>
+          <w:b/>
+        </w:rPr>
+        <w:t>(3</w:t>
+      </w:r>
+      <w:r>
+        <w:rPr>
+          <w:b/>
+        </w:rPr>
+        <w:t>0 points)</w:t>
+      </w:r>
+    </w:p>
+    <w:p>
+      <w:pPr>
+        <w:pStyle w:val="ListParagraph"/>
+      </w:pPr>
+      <w:r>
+        <w:tab/>
+      </w:r>
+      <w:r>
+        <w:tab/>
+      </w:r>
+    </w:p>
+    <w:p>
+      <w:pPr>
+        <w:pStyle w:val="ListParagraph"/>
+        <w:rPr>
+          <w:b/>
+        </w:rPr>
+      </w:pPr>
+      <w:r>
+        <w:rPr>
+          <w:b/>
+        </w:rPr>
+        <w:t xml:space="preserve">Bonus (5 points): </w:t>
+      </w:r>
+      <w:r>
+        <w:rPr>
+          <w:b/>
+        </w:rPr>
+        <w:tab/>
+      </w:r>
+      <w:r>
+        <w:rPr>
+          <w:b/>
+        </w:rPr>
+        <w:tab/>
+      </w:r>
+      <w:r>
+        <w:rPr>
+          <w:b/>
+        </w:rPr>
+        <w:tab/>
+      </w:r>
+      <w:r>
+        <w:rPr>
+          <w:b/>
+        </w:rPr>
+        <w:tab/>
+      </w:r>
+      <w:r>
+        <w:rPr>
+          <w:b/>
+        </w:rPr>
+        <w:tab/>
+      </w:r>
+      <w:r>
+        <w:rPr>
+          <w:b/>
+        </w:rPr>
+        <w:tab/>
+      </w:r>
+      <w:r>
+        <w:rPr>
+          <w:b/>
+        </w:rPr>
+        <w:tab/>
+      </w:r>
+    </w:p>
+    <w:p>
+      <w:pPr>
+        <w:pStyle w:val="ListParagraph"/>
+        <w:rPr>
+          <w:b/>
+        </w:rPr>
+      </w:pPr>
+    </w:p>
+    <w:p>
+      <w:pPr>
+        <w:pStyle w:val="ListParagraph"/>
+        <w:ind w:left="1440"/>
+      </w:pPr>
+      <w:r>
+        <w:t>The tokenization is quite naïve and relies on the python “split” function. R</w:t>
+      </w:r>
+      <w:r>
+        <w:t>eplace this tokeni</w:t>
+      </w:r>
+      <w:r>
+        <w:t xml:space="preserve">zation with </w:t>
+      </w:r>
+      <w:hyperlink r:id="rId6" w:history="1">
+        <w:r>
+          <w:rPr>
+            <w:rStyle w:val="Hyperlink"/>
+          </w:rPr>
+          <w:t>NLTK’s T</w:t>
+        </w:r>
+        <w:r>
+          <w:rPr>
+            <w:rStyle w:val="Hyperlink"/>
+          </w:rPr>
+          <w:t>okenizer</w:t>
+        </w:r>
+      </w:hyperlink>
+    </w:p>
+    <w:p>
+      <w:pPr>
+        <w:pStyle w:val="ListParagraph"/>
+        <w:ind w:left="1440"/>
+      </w:pPr>
+      <w:r>
+        <w:t>to get a cleaner set of Tokens.</w:t>
+      </w:r>
+      <w:r>
         <w:t xml:space="preserve"> </w:t>
       </w:r>
       <w:r>
-        <w:t>regular expression patterns to identify “</w:t>
-      </w:r>
-      <w:r>
-        <w:t>” relations</w:t>
-      </w:r>
-      <w:r>
-        <w:t>. Use the training set to develop your patterns and report the performance on the test set.</w:t>
-      </w:r>
-      <w:r>
-        <w:tab/>
-      </w:r>
-      <w:r>
-        <w:tab/>
-      </w:r>
-      <w:r>
-        <w:tab/>
-      </w:r>
-      <w:r>
-        <w:tab/>
-      </w:r>
-      <w:r>
-        <w:tab/>
-      </w:r>
-      <w:r>
-        <w:rPr>
-          <w:b/>
-        </w:rPr>
-        <w:t>(20 points)</w:t>
-      </w:r>
+        <w:t xml:space="preserve">Evaluate extraction performance with the naïve split tokenizer and NLTK’s tokenizer. </w:t>
+      </w:r>
+    </w:p>
+    <w:p>
+      <w:pPr>
+        <w:pStyle w:val="ListParagraph"/>
+      </w:pPr>
     </w:p>
     <w:p>
       <w:pPr>
@@ -169,64 +934,15 @@
           <w:i/>
           <w:color w:val="4F81BD" w:themeColor="accent1"/>
         </w:rPr>
-        <w:t>Bag-of-words</w:t>
-      </w:r>
-      <w:r>
+        <w:t>Clustering Features</w:t>
+      </w:r>
+      <w:r>
+        <w:rPr>
+          <w:b/>
+        </w:rPr>
         <w:t xml:space="preserve"> </w:t>
       </w:r>
       <w:r>
-        <w:t xml:space="preserve">– Every word that occurs in the span between the </w:t>
-      </w:r>
-      <w:r>
-        <w:t xml:space="preserve">PERSON mention and the INSTITUTION mention is used as a feature. </w:t>
-      </w:r>
-      <w:r>
-        <w:t>Veronica has created a simple script that takes in the training and test files to generate BOW feature vectors for each labeled instance. (See generate_arff.py)</w:t>
-      </w:r>
-    </w:p>
-    <w:p>
-      <w:pPr>
-        <w:pStyle w:val="ListParagraph"/>
-        <w:ind w:left="6480" w:firstLine="720"/>
-        <w:rPr>
-          <w:b/>
-        </w:rPr>
-      </w:pPr>
-      <w:r>
-        <w:rPr>
-          <w:b/>
-        </w:rPr>
-        <w:t>(20 points)</w:t>
-      </w:r>
-    </w:p>
-    <w:p>
-      <w:pPr>
-        <w:pStyle w:val="ListParagraph"/>
-      </w:pPr>
-    </w:p>
-    <w:p>
-      <w:pPr>
-        <w:pStyle w:val="ListParagraph"/>
-        <w:numPr>
-          <w:ilvl w:val="0"/>
-          <w:numId w:val="1"/>
-        </w:numPr>
-      </w:pPr>
-      <w:r>
-        <w:rPr>
-          <w:b/>
-          <w:i/>
-          <w:color w:val="4F81BD" w:themeColor="accent1"/>
-        </w:rPr>
-        <w:t>Clustering Features</w:t>
-      </w:r>
-      <w:r>
-        <w:rPr>
-          <w:b/>
-        </w:rPr>
-        <w:t xml:space="preserve"> </w:t>
-      </w:r>
-      <w:r>
         <w:t xml:space="preserve">– </w:t>
       </w:r>
       <w:r>
@@ -238,10 +954,31 @@
       <w:r>
         <w:t xml:space="preserve">leads to sparsity. A standard technique to overcome sparsity is to use a generalized representation of words via clustering. The idea is to first cluster words based on their usage and represent each word by the cluster to which it belongs. </w:t>
       </w:r>
+    </w:p>
+    <w:p>
+      <w:pPr>
+        <w:pStyle w:val="ListParagraph"/>
+      </w:pPr>
+    </w:p>
+    <w:p>
+      <w:pPr>
+        <w:pStyle w:val="ListParagraph"/>
+      </w:pPr>
+      <w:hyperlink r:id="rId7" w:history="1">
+        <w:r>
+          <w:rPr>
+            <w:rStyle w:val="Hyperlink"/>
+          </w:rPr>
+          <w:t>Brown Clustering</w:t>
+        </w:r>
+      </w:hyperlink>
+      <w:r>
+        <w:t xml:space="preserve"> is a widely used for clustering words. </w:t>
+      </w:r>
       <w:r>
         <w:t xml:space="preserve">You can use Percy Liang’s code </w:t>
       </w:r>
-      <w:hyperlink r:id="rId6" w:history="1">
+      <w:hyperlink r:id="rId8" w:history="1">
         <w:r>
           <w:rPr>
             <w:rStyle w:val="Hyperlink"/>
@@ -256,6 +993,163 @@
         <w:t xml:space="preserve"> </w:t>
       </w:r>
       <w:r>
+        <w:t xml:space="preserve"> </w:t>
+      </w:r>
+    </w:p>
+    <w:p>
+      <w:pPr>
+        <w:pStyle w:val="ListParagraph"/>
+      </w:pPr>
+    </w:p>
+    <w:p>
+      <w:pPr>
+        <w:pStyle w:val="ListParagraph"/>
+      </w:pPr>
+    </w:p>
+    <w:p>
+      <w:pPr>
+        <w:pStyle w:val="ListParagraph"/>
+      </w:pPr>
+    </w:p>
+    <w:p>
+      <w:pPr>
+        <w:pStyle w:val="ListParagraph"/>
+        <w:rPr>
+          <w:b/>
+        </w:rPr>
+      </w:pPr>
+      <w:r>
+        <w:rPr>
+          <w:b/>
+        </w:rPr>
+        <w:t xml:space="preserve">Follow these </w:t>
+      </w:r>
+      <w:r>
+        <w:rPr>
+          <w:b/>
+        </w:rPr>
+        <w:t xml:space="preserve">steps </w:t>
+      </w:r>
+      <w:r>
+        <w:rPr>
+          <w:b/>
+        </w:rPr>
+        <w:t>to create clusters:</w:t>
+      </w:r>
+    </w:p>
+    <w:p>
+      <w:pPr>
+        <w:pStyle w:val="ListParagraph"/>
+        <w:numPr>
+          <w:ilvl w:val="0"/>
+          <w:numId w:val="6"/>
+        </w:numPr>
+      </w:pPr>
+      <w:r>
+        <w:t>Download Liang’s code and “make” the executables.</w:t>
+      </w:r>
+    </w:p>
+    <w:p>
+      <w:pPr>
+        <w:pStyle w:val="ListParagraph"/>
+        <w:numPr>
+          <w:ilvl w:val="0"/>
+          <w:numId w:val="6"/>
+        </w:numPr>
+      </w:pPr>
+      <w:r>
+        <w:t>Extract the sentences in train.tsv and test.tsv and output them to a new file (say sentences.txt).</w:t>
+      </w:r>
+    </w:p>
+    <w:p>
+      <w:pPr>
+        <w:pStyle w:val="ListParagraph"/>
+        <w:numPr>
+          <w:ilvl w:val="0"/>
+          <w:numId w:val="6"/>
+        </w:numPr>
+      </w:pPr>
+      <w:r>
+        <w:t>Run the clustering code as follows:</w:t>
+      </w:r>
+    </w:p>
+    <w:p>
+      <w:pPr>
+        <w:tabs>
+          <w:tab w:val="left" w:pos="916"/>
+          <w:tab w:val="left" w:pos="1832"/>
+          <w:tab w:val="left" w:pos="2748"/>
+          <w:tab w:val="left" w:pos="3664"/>
+          <w:tab w:val="left" w:pos="4580"/>
+          <w:tab w:val="left" w:pos="5496"/>
+          <w:tab w:val="left" w:pos="6412"/>
+          <w:tab w:val="left" w:pos="7328"/>
+          <w:tab w:val="left" w:pos="8244"/>
+          <w:tab w:val="left" w:pos="9160"/>
+          <w:tab w:val="left" w:pos="10076"/>
+          <w:tab w:val="left" w:pos="10992"/>
+          <w:tab w:val="left" w:pos="11908"/>
+          <w:tab w:val="left" w:pos="12824"/>
+          <w:tab w:val="left" w:pos="13740"/>
+          <w:tab w:val="left" w:pos="14656"/>
+        </w:tabs>
+        <w:ind w:left="1080"/>
+        <w:rPr>
+          <w:rFonts w:ascii="Consolas" w:hAnsi="Consolas" w:cs="Courier"/>
+          <w:color w:val="333333"/>
+          <w:sz w:val="23"/>
+          <w:szCs w:val="23"/>
+        </w:rPr>
+      </w:pPr>
+      <w:r>
+        <w:rPr>
+          <w:rFonts w:ascii="Consolas" w:hAnsi="Consolas" w:cs="Courier"/>
+          <w:color w:val="333333"/>
+          <w:sz w:val="23"/>
+          <w:szCs w:val="23"/>
+        </w:rPr>
+        <w:tab/>
+      </w:r>
+      <w:r>
+        <w:rPr>
+          <w:rFonts w:ascii="Consolas" w:hAnsi="Consolas" w:cs="Courier"/>
+          <w:color w:val="333333"/>
+          <w:sz w:val="23"/>
+          <w:szCs w:val="23"/>
+        </w:rPr>
+        <w:t xml:space="preserve">./wcluster </w:t>
+      </w:r>
+      <w:r>
+        <w:rPr>
+          <w:rFonts w:ascii="Consolas" w:hAnsi="Consolas" w:cs="Courier"/>
+          <w:color w:val="333333"/>
+          <w:sz w:val="23"/>
+          <w:szCs w:val="23"/>
+        </w:rPr>
+        <w:t>–-text sentences.txt –-c 50</w:t>
+      </w:r>
+    </w:p>
+    <w:p>
+      <w:r>
+        <w:tab/>
+      </w:r>
+      <w:r>
+        <w:tab/>
+      </w:r>
+    </w:p>
+    <w:p>
+      <w:pPr>
+        <w:pStyle w:val="ListParagraph"/>
+      </w:pPr>
+    </w:p>
+    <w:p>
+      <w:pPr>
+        <w:ind w:left="720"/>
+      </w:pPr>
+      <w:r>
+        <w:t xml:space="preserve">The output will include a path file. </w:t>
+      </w:r>
+      <w:r>
         <w:t>Here is a section of the B</w:t>
       </w:r>
       <w:r>
@@ -265,7 +1159,16 @@
         <w:t>n</w:t>
       </w:r>
       <w:r>
-        <w:t xml:space="preserve"> clusters:</w:t>
+        <w:t xml:space="preserve"> clusters</w:t>
+      </w:r>
+      <w:r>
+        <w:t xml:space="preserve"> </w:t>
+      </w:r>
+      <w:r>
+        <w:t>obtained for this collection</w:t>
+      </w:r>
+      <w:r>
+        <w:t>:</w:t>
       </w:r>
     </w:p>
     <w:p>
@@ -275,15 +1178,19 @@
     </w:p>
     <w:p>
       <w:pPr>
-        <w:ind w:left="720"/>
-        <w:rPr>
-          <w:b/>
+        <w:ind w:left="720" w:firstLine="720"/>
+        <w:rPr>
+          <w:b/>
+          <w:sz w:val="16"/>
+          <w:szCs w:val="16"/>
           <w:u w:val="single"/>
         </w:rPr>
       </w:pPr>
       <w:r>
         <w:rPr>
           <w:b/>
+          <w:sz w:val="16"/>
+          <w:szCs w:val="16"/>
           <w:u w:val="single"/>
         </w:rPr>
         <w:t xml:space="preserve">       Cluster ID</w:t>
@@ -291,6 +1198,8 @@
       <w:r>
         <w:rPr>
           <w:b/>
+          <w:sz w:val="16"/>
+          <w:szCs w:val="16"/>
           <w:u w:val="single"/>
         </w:rPr>
         <w:tab/>
@@ -299,6 +1208,8 @@
       <w:r>
         <w:rPr>
           <w:b/>
+          <w:sz w:val="16"/>
+          <w:szCs w:val="16"/>
           <w:u w:val="single"/>
         </w:rPr>
         <w:tab/>
@@ -306,6 +1217,8 @@
       <w:r>
         <w:rPr>
           <w:b/>
+          <w:sz w:val="16"/>
+          <w:szCs w:val="16"/>
           <w:u w:val="single"/>
         </w:rPr>
         <w:tab/>
@@ -335,8 +1248,8 @@
         <w:rPr>
           <w:rFonts w:ascii="Menlo Regular" w:hAnsi="Menlo Regular" w:cs="Menlo Regular"/>
           <w:color w:val="000000"/>
-          <w:sz w:val="22"/>
-          <w:szCs w:val="22"/>
+          <w:sz w:val="16"/>
+          <w:szCs w:val="16"/>
         </w:rPr>
       </w:pPr>
     </w:p>
@@ -363,25 +1276,34 @@
         <w:rPr>
           <w:rFonts w:ascii="Menlo Regular" w:hAnsi="Menlo Regular" w:cs="Menlo Regular"/>
           <w:color w:val="000000"/>
-          <w:sz w:val="22"/>
-          <w:szCs w:val="22"/>
-        </w:rPr>
-      </w:pPr>
-      <w:r>
-        <w:rPr>
-          <w:rFonts w:ascii="Menlo Regular" w:hAnsi="Menlo Regular" w:cs="Menlo Regular"/>
-          <w:color w:val="000000"/>
-          <w:sz w:val="22"/>
-          <w:szCs w:val="22"/>
-        </w:rPr>
-        <w:tab/>
-      </w:r>
-      <w:r>
-        <w:rPr>
-          <w:rFonts w:ascii="Menlo Regular" w:hAnsi="Menlo Regular" w:cs="Menlo Regular"/>
-          <w:color w:val="000000"/>
-          <w:sz w:val="22"/>
-          <w:szCs w:val="22"/>
+          <w:sz w:val="16"/>
+          <w:szCs w:val="16"/>
+        </w:rPr>
+      </w:pPr>
+      <w:r>
+        <w:rPr>
+          <w:rFonts w:ascii="Menlo Regular" w:hAnsi="Menlo Regular" w:cs="Menlo Regular"/>
+          <w:color w:val="000000"/>
+          <w:sz w:val="16"/>
+          <w:szCs w:val="16"/>
+        </w:rPr>
+        <w:tab/>
+      </w:r>
+      <w:r>
+        <w:rPr>
+          <w:rFonts w:ascii="Menlo Regular" w:hAnsi="Menlo Regular" w:cs="Menlo Regular"/>
+          <w:color w:val="000000"/>
+          <w:sz w:val="16"/>
+          <w:szCs w:val="16"/>
+        </w:rPr>
+        <w:tab/>
+      </w:r>
+      <w:r>
+        <w:rPr>
+          <w:rFonts w:ascii="Menlo Regular" w:hAnsi="Menlo Regular" w:cs="Menlo Regular"/>
+          <w:color w:val="000000"/>
+          <w:sz w:val="16"/>
+          <w:szCs w:val="16"/>
         </w:rPr>
         <w:tab/>
         <w:t>11110101</w:t>
@@ -390,17 +1312,17 @@
         <w:rPr>
           <w:rFonts w:ascii="Menlo Regular" w:hAnsi="Menlo Regular" w:cs="Menlo Regular"/>
           <w:color w:val="000000"/>
-          <w:sz w:val="22"/>
-          <w:szCs w:val="22"/>
-        </w:rPr>
-        <w:tab/>
-      </w:r>
-      <w:r>
-        <w:rPr>
-          <w:rFonts w:ascii="Menlo Regular" w:hAnsi="Menlo Regular" w:cs="Menlo Regular"/>
-          <w:color w:val="000000"/>
-          <w:sz w:val="22"/>
-          <w:szCs w:val="22"/>
+          <w:sz w:val="16"/>
+          <w:szCs w:val="16"/>
+        </w:rPr>
+        <w:tab/>
+      </w:r>
+      <w:r>
+        <w:rPr>
+          <w:rFonts w:ascii="Menlo Regular" w:hAnsi="Menlo Regular" w:cs="Menlo Regular"/>
+          <w:color w:val="000000"/>
+          <w:sz w:val="16"/>
+          <w:szCs w:val="16"/>
         </w:rPr>
         <w:tab/>
         <w:t>teaches</w:t>
@@ -409,17 +1331,17 @@
         <w:rPr>
           <w:rFonts w:ascii="Menlo Regular" w:hAnsi="Menlo Regular" w:cs="Menlo Regular"/>
           <w:color w:val="000000"/>
-          <w:sz w:val="22"/>
-          <w:szCs w:val="22"/>
-        </w:rPr>
-        <w:tab/>
-      </w:r>
-      <w:r>
-        <w:rPr>
-          <w:rFonts w:ascii="Menlo Regular" w:hAnsi="Menlo Regular" w:cs="Menlo Regular"/>
-          <w:color w:val="000000"/>
-          <w:sz w:val="22"/>
-          <w:szCs w:val="22"/>
+          <w:sz w:val="16"/>
+          <w:szCs w:val="16"/>
+        </w:rPr>
+        <w:tab/>
+      </w:r>
+      <w:r>
+        <w:rPr>
+          <w:rFonts w:ascii="Menlo Regular" w:hAnsi="Menlo Regular" w:cs="Menlo Regular"/>
+          <w:color w:val="000000"/>
+          <w:sz w:val="16"/>
+          <w:szCs w:val="16"/>
         </w:rPr>
         <w:tab/>
         <w:t>48</w:t>
@@ -448,25 +1370,34 @@
         <w:rPr>
           <w:rFonts w:ascii="Menlo Regular" w:hAnsi="Menlo Regular" w:cs="Menlo Regular"/>
           <w:color w:val="000000"/>
-          <w:sz w:val="22"/>
-          <w:szCs w:val="22"/>
-        </w:rPr>
-      </w:pPr>
-      <w:r>
-        <w:rPr>
-          <w:rFonts w:ascii="Menlo Regular" w:hAnsi="Menlo Regular" w:cs="Menlo Regular"/>
-          <w:color w:val="000000"/>
-          <w:sz w:val="22"/>
-          <w:szCs w:val="22"/>
-        </w:rPr>
-        <w:tab/>
-      </w:r>
-      <w:r>
-        <w:rPr>
-          <w:rFonts w:ascii="Menlo Regular" w:hAnsi="Menlo Regular" w:cs="Menlo Regular"/>
-          <w:color w:val="000000"/>
-          <w:sz w:val="22"/>
-          <w:szCs w:val="22"/>
+          <w:sz w:val="16"/>
+          <w:szCs w:val="16"/>
+        </w:rPr>
+      </w:pPr>
+      <w:r>
+        <w:rPr>
+          <w:rFonts w:ascii="Menlo Regular" w:hAnsi="Menlo Regular" w:cs="Menlo Regular"/>
+          <w:color w:val="000000"/>
+          <w:sz w:val="16"/>
+          <w:szCs w:val="16"/>
+        </w:rPr>
+        <w:tab/>
+      </w:r>
+      <w:r>
+        <w:rPr>
+          <w:rFonts w:ascii="Menlo Regular" w:hAnsi="Menlo Regular" w:cs="Menlo Regular"/>
+          <w:color w:val="000000"/>
+          <w:sz w:val="16"/>
+          <w:szCs w:val="16"/>
+        </w:rPr>
+        <w:tab/>
+      </w:r>
+      <w:r>
+        <w:rPr>
+          <w:rFonts w:ascii="Menlo Regular" w:hAnsi="Menlo Regular" w:cs="Menlo Regular"/>
+          <w:color w:val="000000"/>
+          <w:sz w:val="16"/>
+          <w:szCs w:val="16"/>
         </w:rPr>
         <w:tab/>
         <w:t>11110101</w:t>
@@ -475,17 +1406,17 @@
         <w:rPr>
           <w:rFonts w:ascii="Menlo Regular" w:hAnsi="Menlo Regular" w:cs="Menlo Regular"/>
           <w:color w:val="000000"/>
-          <w:sz w:val="22"/>
-          <w:szCs w:val="22"/>
-        </w:rPr>
-        <w:tab/>
-      </w:r>
-      <w:r>
-        <w:rPr>
-          <w:rFonts w:ascii="Menlo Regular" w:hAnsi="Menlo Regular" w:cs="Menlo Regular"/>
-          <w:color w:val="000000"/>
-          <w:sz w:val="22"/>
-          <w:szCs w:val="22"/>
+          <w:sz w:val="16"/>
+          <w:szCs w:val="16"/>
+        </w:rPr>
+        <w:tab/>
+      </w:r>
+      <w:r>
+        <w:rPr>
+          <w:rFonts w:ascii="Menlo Regular" w:hAnsi="Menlo Regular" w:cs="Menlo Regular"/>
+          <w:color w:val="000000"/>
+          <w:sz w:val="16"/>
+          <w:szCs w:val="16"/>
         </w:rPr>
         <w:tab/>
         <w:t>taught</w:t>
@@ -494,17 +1425,17 @@
         <w:rPr>
           <w:rFonts w:ascii="Menlo Regular" w:hAnsi="Menlo Regular" w:cs="Menlo Regular"/>
           <w:color w:val="000000"/>
-          <w:sz w:val="22"/>
-          <w:szCs w:val="22"/>
-        </w:rPr>
-        <w:tab/>
-      </w:r>
-      <w:r>
-        <w:rPr>
-          <w:rFonts w:ascii="Menlo Regular" w:hAnsi="Menlo Regular" w:cs="Menlo Regular"/>
-          <w:color w:val="000000"/>
-          <w:sz w:val="22"/>
-          <w:szCs w:val="22"/>
+          <w:sz w:val="16"/>
+          <w:szCs w:val="16"/>
+        </w:rPr>
+        <w:tab/>
+      </w:r>
+      <w:r>
+        <w:rPr>
+          <w:rFonts w:ascii="Menlo Regular" w:hAnsi="Menlo Regular" w:cs="Menlo Regular"/>
+          <w:color w:val="000000"/>
+          <w:sz w:val="16"/>
+          <w:szCs w:val="16"/>
         </w:rPr>
         <w:tab/>
         <w:t>430</w:t>
@@ -533,44 +1464,61 @@
         <w:rPr>
           <w:rFonts w:ascii="Menlo Regular" w:hAnsi="Menlo Regular" w:cs="Menlo Regular"/>
           <w:color w:val="000000"/>
-          <w:sz w:val="22"/>
-          <w:szCs w:val="22"/>
-        </w:rPr>
-      </w:pPr>
-      <w:r>
-        <w:rPr>
-          <w:rFonts w:ascii="Menlo Regular" w:hAnsi="Menlo Regular" w:cs="Menlo Regular"/>
-          <w:color w:val="000000"/>
-          <w:sz w:val="22"/>
-          <w:szCs w:val="22"/>
-        </w:rPr>
-        <w:tab/>
-      </w:r>
-      <w:r>
-        <w:rPr>
-          <w:rFonts w:ascii="Menlo Regular" w:hAnsi="Menlo Regular" w:cs="Menlo Regular"/>
-          <w:color w:val="000000"/>
-          <w:sz w:val="22"/>
-          <w:szCs w:val="22"/>
-        </w:rPr>
-        <w:tab/>
+          <w:sz w:val="16"/>
+          <w:szCs w:val="16"/>
+        </w:rPr>
+      </w:pPr>
+      <w:r>
+        <w:rPr>
+          <w:rFonts w:ascii="Menlo Regular" w:hAnsi="Menlo Regular" w:cs="Menlo Regular"/>
+          <w:color w:val="000000"/>
+          <w:sz w:val="16"/>
+          <w:szCs w:val="16"/>
+        </w:rPr>
+        <w:tab/>
+      </w:r>
+      <w:r>
+        <w:rPr>
+          <w:rFonts w:ascii="Menlo Regular" w:hAnsi="Menlo Regular" w:cs="Menlo Regular"/>
+          <w:color w:val="000000"/>
+          <w:sz w:val="16"/>
+          <w:szCs w:val="16"/>
+        </w:rPr>
+        <w:tab/>
+      </w:r>
+      <w:r>
+        <w:rPr>
+          <w:rFonts w:ascii="Menlo Regular" w:hAnsi="Menlo Regular" w:cs="Menlo Regular"/>
+          <w:color w:val="000000"/>
+          <w:sz w:val="16"/>
+          <w:szCs w:val="16"/>
+        </w:rPr>
+        <w:tab/>
+      </w:r>
+      <w:r>
+        <w:rPr>
+          <w:rFonts w:ascii="Menlo Regular" w:hAnsi="Menlo Regular" w:cs="Menlo Regular"/>
+          <w:color w:val="000000"/>
+          <w:sz w:val="16"/>
+          <w:szCs w:val="16"/>
+        </w:rPr>
         <w:t>11110101</w:t>
       </w:r>
       <w:r>
         <w:rPr>
           <w:rFonts w:ascii="Menlo Regular" w:hAnsi="Menlo Regular" w:cs="Menlo Regular"/>
           <w:color w:val="000000"/>
-          <w:sz w:val="22"/>
-          <w:szCs w:val="22"/>
-        </w:rPr>
-        <w:tab/>
-      </w:r>
-      <w:r>
-        <w:rPr>
-          <w:rFonts w:ascii="Menlo Regular" w:hAnsi="Menlo Regular" w:cs="Menlo Regular"/>
-          <w:color w:val="000000"/>
-          <w:sz w:val="22"/>
-          <w:szCs w:val="22"/>
+          <w:sz w:val="16"/>
+          <w:szCs w:val="16"/>
+        </w:rPr>
+        <w:tab/>
+      </w:r>
+      <w:r>
+        <w:rPr>
+          <w:rFonts w:ascii="Menlo Regular" w:hAnsi="Menlo Regular" w:cs="Menlo Regular"/>
+          <w:color w:val="000000"/>
+          <w:sz w:val="16"/>
+          <w:szCs w:val="16"/>
         </w:rPr>
         <w:tab/>
         <w:t>lectured</w:t>
@@ -579,17 +1527,17 @@
         <w:rPr>
           <w:rFonts w:ascii="Menlo Regular" w:hAnsi="Menlo Regular" w:cs="Menlo Regular"/>
           <w:color w:val="000000"/>
-          <w:sz w:val="22"/>
-          <w:szCs w:val="22"/>
-        </w:rPr>
-        <w:tab/>
-      </w:r>
-      <w:r>
-        <w:rPr>
-          <w:rFonts w:ascii="Menlo Regular" w:hAnsi="Menlo Regular" w:cs="Menlo Regular"/>
-          <w:color w:val="000000"/>
-          <w:sz w:val="22"/>
-          <w:szCs w:val="22"/>
+          <w:sz w:val="16"/>
+          <w:szCs w:val="16"/>
+        </w:rPr>
+        <w:tab/>
+      </w:r>
+      <w:r>
+        <w:rPr>
+          <w:rFonts w:ascii="Menlo Regular" w:hAnsi="Menlo Regular" w:cs="Menlo Regular"/>
+          <w:color w:val="000000"/>
+          <w:sz w:val="16"/>
+          <w:szCs w:val="16"/>
         </w:rPr>
         <w:tab/>
         <w:t>9</w:t>
@@ -598,8 +1546,8 @@
         <w:rPr>
           <w:rFonts w:ascii="Menlo Regular" w:hAnsi="Menlo Regular" w:cs="Menlo Regular"/>
           <w:color w:val="000000"/>
-          <w:sz w:val="22"/>
-          <w:szCs w:val="22"/>
+          <w:sz w:val="16"/>
+          <w:szCs w:val="16"/>
         </w:rPr>
         <w:tab/>
       </w:r>
@@ -627,25 +1575,34 @@
         <w:rPr>
           <w:rFonts w:ascii="Menlo Regular" w:hAnsi="Menlo Regular" w:cs="Menlo Regular"/>
           <w:color w:val="000000"/>
-          <w:sz w:val="22"/>
-          <w:szCs w:val="22"/>
-        </w:rPr>
-      </w:pPr>
-      <w:r>
-        <w:rPr>
-          <w:rFonts w:ascii="Menlo Regular" w:hAnsi="Menlo Regular" w:cs="Menlo Regular"/>
-          <w:color w:val="000000"/>
-          <w:sz w:val="22"/>
-          <w:szCs w:val="22"/>
-        </w:rPr>
-        <w:tab/>
-      </w:r>
-      <w:r>
-        <w:rPr>
-          <w:rFonts w:ascii="Menlo Regular" w:hAnsi="Menlo Regular" w:cs="Menlo Regular"/>
-          <w:color w:val="000000"/>
-          <w:sz w:val="22"/>
-          <w:szCs w:val="22"/>
+          <w:sz w:val="16"/>
+          <w:szCs w:val="16"/>
+        </w:rPr>
+      </w:pPr>
+      <w:r>
+        <w:rPr>
+          <w:rFonts w:ascii="Menlo Regular" w:hAnsi="Menlo Regular" w:cs="Menlo Regular"/>
+          <w:color w:val="000000"/>
+          <w:sz w:val="16"/>
+          <w:szCs w:val="16"/>
+        </w:rPr>
+        <w:tab/>
+      </w:r>
+      <w:r>
+        <w:rPr>
+          <w:rFonts w:ascii="Menlo Regular" w:hAnsi="Menlo Regular" w:cs="Menlo Regular"/>
+          <w:color w:val="000000"/>
+          <w:sz w:val="16"/>
+          <w:szCs w:val="16"/>
+        </w:rPr>
+        <w:tab/>
+      </w:r>
+      <w:r>
+        <w:rPr>
+          <w:rFonts w:ascii="Menlo Regular" w:hAnsi="Menlo Regular" w:cs="Menlo Regular"/>
+          <w:color w:val="000000"/>
+          <w:sz w:val="16"/>
+          <w:szCs w:val="16"/>
         </w:rPr>
         <w:tab/>
         <w:t>11110101</w:t>
@@ -654,17 +1611,17 @@
         <w:rPr>
           <w:rFonts w:ascii="Menlo Regular" w:hAnsi="Menlo Regular" w:cs="Menlo Regular"/>
           <w:color w:val="000000"/>
-          <w:sz w:val="22"/>
-          <w:szCs w:val="22"/>
-        </w:rPr>
-        <w:tab/>
-      </w:r>
-      <w:r>
-        <w:rPr>
-          <w:rFonts w:ascii="Menlo Regular" w:hAnsi="Menlo Regular" w:cs="Menlo Regular"/>
-          <w:color w:val="000000"/>
-          <w:sz w:val="22"/>
-          <w:szCs w:val="22"/>
+          <w:sz w:val="16"/>
+          <w:szCs w:val="16"/>
+        </w:rPr>
+        <w:tab/>
+      </w:r>
+      <w:r>
+        <w:rPr>
+          <w:rFonts w:ascii="Menlo Regular" w:hAnsi="Menlo Regular" w:cs="Menlo Regular"/>
+          <w:color w:val="000000"/>
+          <w:sz w:val="16"/>
+          <w:szCs w:val="16"/>
         </w:rPr>
         <w:tab/>
         <w:t>speaks</w:t>
@@ -673,17 +1630,17 @@
         <w:rPr>
           <w:rFonts w:ascii="Menlo Regular" w:hAnsi="Menlo Regular" w:cs="Menlo Regular"/>
           <w:color w:val="000000"/>
-          <w:sz w:val="22"/>
-          <w:szCs w:val="22"/>
-        </w:rPr>
-        <w:tab/>
-      </w:r>
-      <w:r>
-        <w:rPr>
-          <w:rFonts w:ascii="Menlo Regular" w:hAnsi="Menlo Regular" w:cs="Menlo Regular"/>
-          <w:color w:val="000000"/>
-          <w:sz w:val="22"/>
-          <w:szCs w:val="22"/>
+          <w:sz w:val="16"/>
+          <w:szCs w:val="16"/>
+        </w:rPr>
+        <w:tab/>
+      </w:r>
+      <w:r>
+        <w:rPr>
+          <w:rFonts w:ascii="Menlo Regular" w:hAnsi="Menlo Regular" w:cs="Menlo Regular"/>
+          <w:color w:val="000000"/>
+          <w:sz w:val="16"/>
+          <w:szCs w:val="16"/>
         </w:rPr>
         <w:tab/>
         <w:t>14</w:t>
@@ -712,25 +1669,34 @@
         <w:rPr>
           <w:rFonts w:ascii="Menlo Regular" w:hAnsi="Menlo Regular" w:cs="Menlo Regular"/>
           <w:color w:val="000000"/>
-          <w:sz w:val="22"/>
-          <w:szCs w:val="22"/>
-        </w:rPr>
-      </w:pPr>
-      <w:r>
-        <w:rPr>
-          <w:rFonts w:ascii="Menlo Regular" w:hAnsi="Menlo Regular" w:cs="Menlo Regular"/>
-          <w:color w:val="000000"/>
-          <w:sz w:val="22"/>
-          <w:szCs w:val="22"/>
-        </w:rPr>
-        <w:tab/>
-      </w:r>
-      <w:r>
-        <w:rPr>
-          <w:rFonts w:ascii="Menlo Regular" w:hAnsi="Menlo Regular" w:cs="Menlo Regular"/>
-          <w:color w:val="000000"/>
-          <w:sz w:val="22"/>
-          <w:szCs w:val="22"/>
+          <w:sz w:val="16"/>
+          <w:szCs w:val="16"/>
+        </w:rPr>
+      </w:pPr>
+      <w:r>
+        <w:rPr>
+          <w:rFonts w:ascii="Menlo Regular" w:hAnsi="Menlo Regular" w:cs="Menlo Regular"/>
+          <w:color w:val="000000"/>
+          <w:sz w:val="16"/>
+          <w:szCs w:val="16"/>
+        </w:rPr>
+        <w:tab/>
+      </w:r>
+      <w:r>
+        <w:rPr>
+          <w:rFonts w:ascii="Menlo Regular" w:hAnsi="Menlo Regular" w:cs="Menlo Regular"/>
+          <w:color w:val="000000"/>
+          <w:sz w:val="16"/>
+          <w:szCs w:val="16"/>
+        </w:rPr>
+        <w:tab/>
+      </w:r>
+      <w:r>
+        <w:rPr>
+          <w:rFonts w:ascii="Menlo Regular" w:hAnsi="Menlo Regular" w:cs="Menlo Regular"/>
+          <w:color w:val="000000"/>
+          <w:sz w:val="16"/>
+          <w:szCs w:val="16"/>
         </w:rPr>
         <w:tab/>
         <w:t>11110101</w:t>
@@ -739,17 +1705,17 @@
         <w:rPr>
           <w:rFonts w:ascii="Menlo Regular" w:hAnsi="Menlo Regular" w:cs="Menlo Regular"/>
           <w:color w:val="000000"/>
-          <w:sz w:val="22"/>
-          <w:szCs w:val="22"/>
-        </w:rPr>
-        <w:tab/>
-      </w:r>
-      <w:r>
-        <w:rPr>
-          <w:rFonts w:ascii="Menlo Regular" w:hAnsi="Menlo Regular" w:cs="Menlo Regular"/>
-          <w:color w:val="000000"/>
-          <w:sz w:val="22"/>
-          <w:szCs w:val="22"/>
+          <w:sz w:val="16"/>
+          <w:szCs w:val="16"/>
+        </w:rPr>
+        <w:tab/>
+      </w:r>
+      <w:r>
+        <w:rPr>
+          <w:rFonts w:ascii="Menlo Regular" w:hAnsi="Menlo Regular" w:cs="Menlo Regular"/>
+          <w:color w:val="000000"/>
+          <w:sz w:val="16"/>
+          <w:szCs w:val="16"/>
         </w:rPr>
         <w:tab/>
         <w:t>read</w:t>
@@ -758,26 +1724,26 @@
         <w:rPr>
           <w:rFonts w:ascii="Menlo Regular" w:hAnsi="Menlo Regular" w:cs="Menlo Regular"/>
           <w:color w:val="000000"/>
-          <w:sz w:val="22"/>
-          <w:szCs w:val="22"/>
-        </w:rPr>
-        <w:tab/>
-      </w:r>
-      <w:r>
-        <w:rPr>
-          <w:rFonts w:ascii="Menlo Regular" w:hAnsi="Menlo Regular" w:cs="Menlo Regular"/>
-          <w:color w:val="000000"/>
-          <w:sz w:val="22"/>
-          <w:szCs w:val="22"/>
-        </w:rPr>
-        <w:tab/>
-      </w:r>
-      <w:r>
-        <w:rPr>
-          <w:rFonts w:ascii="Menlo Regular" w:hAnsi="Menlo Regular" w:cs="Menlo Regular"/>
-          <w:color w:val="000000"/>
-          <w:sz w:val="22"/>
-          <w:szCs w:val="22"/>
+          <w:sz w:val="16"/>
+          <w:szCs w:val="16"/>
+        </w:rPr>
+        <w:tab/>
+      </w:r>
+      <w:r>
+        <w:rPr>
+          <w:rFonts w:ascii="Menlo Regular" w:hAnsi="Menlo Regular" w:cs="Menlo Regular"/>
+          <w:color w:val="000000"/>
+          <w:sz w:val="16"/>
+          <w:szCs w:val="16"/>
+        </w:rPr>
+        <w:tab/>
+      </w:r>
+      <w:r>
+        <w:rPr>
+          <w:rFonts w:ascii="Menlo Regular" w:hAnsi="Menlo Regular" w:cs="Menlo Regular"/>
+          <w:color w:val="000000"/>
+          <w:sz w:val="16"/>
+          <w:szCs w:val="16"/>
         </w:rPr>
         <w:tab/>
         <w:t>80</w:t>
@@ -806,64 +1772,71 @@
         <w:rPr>
           <w:rFonts w:ascii="Menlo Regular" w:hAnsi="Menlo Regular" w:cs="Menlo Regular"/>
           <w:color w:val="000000"/>
-          <w:sz w:val="22"/>
-          <w:szCs w:val="22"/>
-        </w:rPr>
-      </w:pPr>
-      <w:r>
-        <w:rPr>
-          <w:rFonts w:ascii="Menlo Regular" w:hAnsi="Menlo Regular" w:cs="Menlo Regular"/>
-          <w:color w:val="000000"/>
-          <w:sz w:val="22"/>
-          <w:szCs w:val="22"/>
-        </w:rPr>
-        <w:tab/>
-      </w:r>
-      <w:r>
-        <w:rPr>
-          <w:rFonts w:ascii="Menlo Regular" w:hAnsi="Menlo Regular" w:cs="Menlo Regular"/>
-          <w:color w:val="000000"/>
-          <w:sz w:val="22"/>
-          <w:szCs w:val="22"/>
-        </w:rPr>
-        <w:tab/>
+          <w:sz w:val="16"/>
+          <w:szCs w:val="16"/>
+        </w:rPr>
+      </w:pPr>
+      <w:r>
+        <w:rPr>
+          <w:rFonts w:ascii="Menlo Regular" w:hAnsi="Menlo Regular" w:cs="Menlo Regular"/>
+          <w:color w:val="000000"/>
+          <w:sz w:val="16"/>
+          <w:szCs w:val="16"/>
+        </w:rPr>
+        <w:tab/>
+      </w:r>
+      <w:r>
+        <w:rPr>
+          <w:rFonts w:ascii="Menlo Regular" w:hAnsi="Menlo Regular" w:cs="Menlo Regular"/>
+          <w:color w:val="000000"/>
+          <w:sz w:val="16"/>
+          <w:szCs w:val="16"/>
+        </w:rPr>
+        <w:tab/>
+      </w:r>
+      <w:r>
+        <w:rPr>
+          <w:rFonts w:ascii="Menlo Regular" w:hAnsi="Menlo Regular" w:cs="Menlo Regular"/>
+          <w:color w:val="000000"/>
+          <w:sz w:val="16"/>
+          <w:szCs w:val="16"/>
+        </w:rPr>
+        <w:tab/>
+      </w:r>
+      <w:r>
+        <w:rPr>
+          <w:rFonts w:ascii="Menlo Regular" w:hAnsi="Menlo Regular" w:cs="Menlo Regular"/>
+          <w:color w:val="000000"/>
+          <w:sz w:val="16"/>
+          <w:szCs w:val="16"/>
+        </w:rPr>
         <w:t>11110101</w:t>
       </w:r>
       <w:r>
         <w:rPr>
           <w:rFonts w:ascii="Menlo Regular" w:hAnsi="Menlo Regular" w:cs="Menlo Regular"/>
           <w:color w:val="000000"/>
-          <w:sz w:val="22"/>
-          <w:szCs w:val="22"/>
-        </w:rPr>
-        <w:tab/>
-      </w:r>
-      <w:r>
-        <w:rPr>
-          <w:rFonts w:ascii="Menlo Regular" w:hAnsi="Menlo Regular" w:cs="Menlo Regular"/>
-          <w:color w:val="000000"/>
-          <w:sz w:val="22"/>
-          <w:szCs w:val="22"/>
-        </w:rPr>
-        <w:tab/>
-      </w:r>
-      <w:proofErr w:type="spellStart"/>
-      <w:r>
-        <w:rPr>
-          <w:rFonts w:ascii="Menlo Regular" w:hAnsi="Menlo Regular" w:cs="Menlo Regular"/>
-          <w:color w:val="000000"/>
-          <w:sz w:val="22"/>
-          <w:szCs w:val="22"/>
-        </w:rPr>
+          <w:sz w:val="16"/>
+          <w:szCs w:val="16"/>
+        </w:rPr>
+        <w:tab/>
+      </w:r>
+      <w:r>
+        <w:rPr>
+          <w:rFonts w:ascii="Menlo Regular" w:hAnsi="Menlo Regular" w:cs="Menlo Regular"/>
+          <w:color w:val="000000"/>
+          <w:sz w:val="16"/>
+          <w:szCs w:val="16"/>
+        </w:rPr>
+        <w:tab/>
         <w:t>practised</w:t>
       </w:r>
-      <w:proofErr w:type="spellEnd"/>
-      <w:r>
-        <w:rPr>
-          <w:rFonts w:ascii="Menlo Regular" w:hAnsi="Menlo Regular" w:cs="Menlo Regular"/>
-          <w:color w:val="000000"/>
-          <w:sz w:val="22"/>
-          <w:szCs w:val="22"/>
+      <w:r>
+        <w:rPr>
+          <w:rFonts w:ascii="Menlo Regular" w:hAnsi="Menlo Regular" w:cs="Menlo Regular"/>
+          <w:color w:val="000000"/>
+          <w:sz w:val="16"/>
+          <w:szCs w:val="16"/>
         </w:rPr>
         <w:tab/>
         <w:t>18</w:t>
@@ -892,25 +1865,34 @@
         <w:rPr>
           <w:rFonts w:ascii="Menlo Regular" w:hAnsi="Menlo Regular" w:cs="Menlo Regular"/>
           <w:color w:val="000000"/>
-          <w:sz w:val="22"/>
-          <w:szCs w:val="22"/>
-        </w:rPr>
-      </w:pPr>
-      <w:r>
-        <w:rPr>
-          <w:rFonts w:ascii="Menlo Regular" w:hAnsi="Menlo Regular" w:cs="Menlo Regular"/>
-          <w:color w:val="000000"/>
-          <w:sz w:val="22"/>
-          <w:szCs w:val="22"/>
-        </w:rPr>
-        <w:tab/>
-      </w:r>
-      <w:r>
-        <w:rPr>
-          <w:rFonts w:ascii="Menlo Regular" w:hAnsi="Menlo Regular" w:cs="Menlo Regular"/>
-          <w:color w:val="000000"/>
-          <w:sz w:val="22"/>
-          <w:szCs w:val="22"/>
+          <w:sz w:val="16"/>
+          <w:szCs w:val="16"/>
+        </w:rPr>
+      </w:pPr>
+      <w:r>
+        <w:rPr>
+          <w:rFonts w:ascii="Menlo Regular" w:hAnsi="Menlo Regular" w:cs="Menlo Regular"/>
+          <w:color w:val="000000"/>
+          <w:sz w:val="16"/>
+          <w:szCs w:val="16"/>
+        </w:rPr>
+        <w:tab/>
+      </w:r>
+      <w:r>
+        <w:rPr>
+          <w:rFonts w:ascii="Menlo Regular" w:hAnsi="Menlo Regular" w:cs="Menlo Regular"/>
+          <w:color w:val="000000"/>
+          <w:sz w:val="16"/>
+          <w:szCs w:val="16"/>
+        </w:rPr>
+        <w:tab/>
+      </w:r>
+      <w:r>
+        <w:rPr>
+          <w:rFonts w:ascii="Menlo Regular" w:hAnsi="Menlo Regular" w:cs="Menlo Regular"/>
+          <w:color w:val="000000"/>
+          <w:sz w:val="16"/>
+          <w:szCs w:val="16"/>
         </w:rPr>
         <w:tab/>
         <w:t>11110101</w:t>
@@ -919,17 +1901,17 @@
         <w:rPr>
           <w:rFonts w:ascii="Menlo Regular" w:hAnsi="Menlo Regular" w:cs="Menlo Regular"/>
           <w:color w:val="000000"/>
-          <w:sz w:val="22"/>
-          <w:szCs w:val="22"/>
-        </w:rPr>
-        <w:tab/>
-      </w:r>
-      <w:r>
-        <w:rPr>
-          <w:rFonts w:ascii="Menlo Regular" w:hAnsi="Menlo Regular" w:cs="Menlo Regular"/>
-          <w:color w:val="000000"/>
-          <w:sz w:val="22"/>
-          <w:szCs w:val="22"/>
+          <w:sz w:val="16"/>
+          <w:szCs w:val="16"/>
+        </w:rPr>
+        <w:tab/>
+      </w:r>
+      <w:r>
+        <w:rPr>
+          <w:rFonts w:ascii="Menlo Regular" w:hAnsi="Menlo Regular" w:cs="Menlo Regular"/>
+          <w:color w:val="000000"/>
+          <w:sz w:val="16"/>
+          <w:szCs w:val="16"/>
         </w:rPr>
         <w:tab/>
         <w:t>practiced</w:t>
@@ -938,8 +1920,8 @@
         <w:rPr>
           <w:rFonts w:ascii="Menlo Regular" w:hAnsi="Menlo Regular" w:cs="Menlo Regular"/>
           <w:color w:val="000000"/>
-          <w:sz w:val="22"/>
-          <w:szCs w:val="22"/>
+          <w:sz w:val="16"/>
+          <w:szCs w:val="16"/>
         </w:rPr>
         <w:tab/>
         <w:t>49</w:t>
@@ -968,25 +1950,34 @@
         <w:rPr>
           <w:rFonts w:ascii="Menlo Regular" w:hAnsi="Menlo Regular" w:cs="Menlo Regular"/>
           <w:color w:val="000000"/>
-          <w:sz w:val="22"/>
-          <w:szCs w:val="22"/>
-        </w:rPr>
-      </w:pPr>
-      <w:r>
-        <w:rPr>
-          <w:rFonts w:ascii="Menlo Regular" w:hAnsi="Menlo Regular" w:cs="Menlo Regular"/>
-          <w:color w:val="000000"/>
-          <w:sz w:val="22"/>
-          <w:szCs w:val="22"/>
-        </w:rPr>
-        <w:tab/>
-      </w:r>
-      <w:r>
-        <w:rPr>
-          <w:rFonts w:ascii="Menlo Regular" w:hAnsi="Menlo Regular" w:cs="Menlo Regular"/>
-          <w:color w:val="000000"/>
-          <w:sz w:val="22"/>
-          <w:szCs w:val="22"/>
+          <w:sz w:val="16"/>
+          <w:szCs w:val="16"/>
+        </w:rPr>
+      </w:pPr>
+      <w:r>
+        <w:rPr>
+          <w:rFonts w:ascii="Menlo Regular" w:hAnsi="Menlo Regular" w:cs="Menlo Regular"/>
+          <w:color w:val="000000"/>
+          <w:sz w:val="16"/>
+          <w:szCs w:val="16"/>
+        </w:rPr>
+        <w:tab/>
+      </w:r>
+      <w:r>
+        <w:rPr>
+          <w:rFonts w:ascii="Menlo Regular" w:hAnsi="Menlo Regular" w:cs="Menlo Regular"/>
+          <w:color w:val="000000"/>
+          <w:sz w:val="16"/>
+          <w:szCs w:val="16"/>
+        </w:rPr>
+        <w:tab/>
+      </w:r>
+      <w:r>
+        <w:rPr>
+          <w:rFonts w:ascii="Menlo Regular" w:hAnsi="Menlo Regular" w:cs="Menlo Regular"/>
+          <w:color w:val="000000"/>
+          <w:sz w:val="16"/>
+          <w:szCs w:val="16"/>
         </w:rPr>
         <w:tab/>
         <w:t>11110101</w:t>
@@ -995,17 +1986,17 @@
         <w:rPr>
           <w:rFonts w:ascii="Menlo Regular" w:hAnsi="Menlo Regular" w:cs="Menlo Regular"/>
           <w:color w:val="000000"/>
-          <w:sz w:val="22"/>
-          <w:szCs w:val="22"/>
-        </w:rPr>
-        <w:tab/>
-      </w:r>
-      <w:r>
-        <w:rPr>
-          <w:rFonts w:ascii="Menlo Regular" w:hAnsi="Menlo Regular" w:cs="Menlo Regular"/>
-          <w:color w:val="000000"/>
-          <w:sz w:val="22"/>
-          <w:szCs w:val="22"/>
+          <w:sz w:val="16"/>
+          <w:szCs w:val="16"/>
+        </w:rPr>
+        <w:tab/>
+      </w:r>
+      <w:r>
+        <w:rPr>
+          <w:rFonts w:ascii="Menlo Regular" w:hAnsi="Menlo Regular" w:cs="Menlo Regular"/>
+          <w:color w:val="000000"/>
+          <w:sz w:val="16"/>
+          <w:szCs w:val="16"/>
         </w:rPr>
         <w:tab/>
       </w:r>
@@ -1014,8 +2005,8 @@
           <w:rFonts w:ascii="Menlo Regular" w:hAnsi="Menlo Regular" w:cs="Menlo Regular"/>
           <w:b/>
           <w:color w:val="1F497D" w:themeColor="text2"/>
-          <w:sz w:val="22"/>
-          <w:szCs w:val="22"/>
+          <w:sz w:val="16"/>
+          <w:szCs w:val="16"/>
         </w:rPr>
         <w:t>studied</w:t>
       </w:r>
@@ -1023,17 +2014,17 @@
         <w:rPr>
           <w:rFonts w:ascii="Menlo Regular" w:hAnsi="Menlo Regular" w:cs="Menlo Regular"/>
           <w:color w:val="000000"/>
-          <w:sz w:val="22"/>
-          <w:szCs w:val="22"/>
-        </w:rPr>
-        <w:tab/>
-      </w:r>
-      <w:r>
-        <w:rPr>
-          <w:rFonts w:ascii="Menlo Regular" w:hAnsi="Menlo Regular" w:cs="Menlo Regular"/>
-          <w:color w:val="000000"/>
-          <w:sz w:val="22"/>
-          <w:szCs w:val="22"/>
+          <w:sz w:val="16"/>
+          <w:szCs w:val="16"/>
+        </w:rPr>
+        <w:tab/>
+      </w:r>
+      <w:r>
+        <w:rPr>
+          <w:rFonts w:ascii="Menlo Regular" w:hAnsi="Menlo Regular" w:cs="Menlo Regular"/>
+          <w:color w:val="000000"/>
+          <w:sz w:val="16"/>
+          <w:szCs w:val="16"/>
         </w:rPr>
         <w:tab/>
         <w:t>1394</w:t>
@@ -1062,44 +2053,61 @@
         <w:rPr>
           <w:rFonts w:ascii="Menlo Regular" w:hAnsi="Menlo Regular" w:cs="Menlo Regular"/>
           <w:color w:val="000000"/>
-          <w:sz w:val="22"/>
-          <w:szCs w:val="22"/>
-        </w:rPr>
-      </w:pPr>
-      <w:r>
-        <w:rPr>
-          <w:rFonts w:ascii="Menlo Regular" w:hAnsi="Menlo Regular" w:cs="Menlo Regular"/>
-          <w:color w:val="000000"/>
-          <w:sz w:val="22"/>
-          <w:szCs w:val="22"/>
-        </w:rPr>
-        <w:tab/>
-      </w:r>
-      <w:r>
-        <w:rPr>
-          <w:rFonts w:ascii="Menlo Regular" w:hAnsi="Menlo Regular" w:cs="Menlo Regular"/>
-          <w:color w:val="000000"/>
-          <w:sz w:val="22"/>
-          <w:szCs w:val="22"/>
-        </w:rPr>
-        <w:tab/>
+          <w:sz w:val="16"/>
+          <w:szCs w:val="16"/>
+        </w:rPr>
+      </w:pPr>
+      <w:r>
+        <w:rPr>
+          <w:rFonts w:ascii="Menlo Regular" w:hAnsi="Menlo Regular" w:cs="Menlo Regular"/>
+          <w:color w:val="000000"/>
+          <w:sz w:val="16"/>
+          <w:szCs w:val="16"/>
+        </w:rPr>
+        <w:tab/>
+      </w:r>
+      <w:r>
+        <w:rPr>
+          <w:rFonts w:ascii="Menlo Regular" w:hAnsi="Menlo Regular" w:cs="Menlo Regular"/>
+          <w:color w:val="000000"/>
+          <w:sz w:val="16"/>
+          <w:szCs w:val="16"/>
+        </w:rPr>
+        <w:tab/>
+      </w:r>
+      <w:r>
+        <w:rPr>
+          <w:rFonts w:ascii="Menlo Regular" w:hAnsi="Menlo Regular" w:cs="Menlo Regular"/>
+          <w:color w:val="000000"/>
+          <w:sz w:val="16"/>
+          <w:szCs w:val="16"/>
+        </w:rPr>
+        <w:tab/>
+      </w:r>
+      <w:r>
+        <w:rPr>
+          <w:rFonts w:ascii="Menlo Regular" w:hAnsi="Menlo Regular" w:cs="Menlo Regular"/>
+          <w:color w:val="000000"/>
+          <w:sz w:val="16"/>
+          <w:szCs w:val="16"/>
+        </w:rPr>
         <w:t>11110101</w:t>
       </w:r>
       <w:r>
         <w:rPr>
           <w:rFonts w:ascii="Menlo Regular" w:hAnsi="Menlo Regular" w:cs="Menlo Regular"/>
           <w:color w:val="000000"/>
-          <w:sz w:val="22"/>
-          <w:szCs w:val="22"/>
-        </w:rPr>
-        <w:tab/>
-      </w:r>
-      <w:r>
-        <w:rPr>
-          <w:rFonts w:ascii="Menlo Regular" w:hAnsi="Menlo Regular" w:cs="Menlo Regular"/>
-          <w:color w:val="000000"/>
-          <w:sz w:val="22"/>
-          <w:szCs w:val="22"/>
+          <w:sz w:val="16"/>
+          <w:szCs w:val="16"/>
+        </w:rPr>
+        <w:tab/>
+      </w:r>
+      <w:r>
+        <w:rPr>
+          <w:rFonts w:ascii="Menlo Regular" w:hAnsi="Menlo Regular" w:cs="Menlo Regular"/>
+          <w:color w:val="000000"/>
+          <w:sz w:val="16"/>
+          <w:szCs w:val="16"/>
         </w:rPr>
         <w:tab/>
       </w:r>
@@ -1108,8 +2116,8 @@
           <w:rFonts w:ascii="Menlo Regular" w:hAnsi="Menlo Regular" w:cs="Menlo Regular"/>
           <w:b/>
           <w:color w:val="1F497D" w:themeColor="text2"/>
-          <w:sz w:val="22"/>
-          <w:szCs w:val="22"/>
+          <w:sz w:val="16"/>
+          <w:szCs w:val="16"/>
         </w:rPr>
         <w:t>matriculated</w:t>
       </w:r>
@@ -1117,8 +2125,8 @@
         <w:rPr>
           <w:rFonts w:ascii="Menlo Regular" w:hAnsi="Menlo Regular" w:cs="Menlo Regular"/>
           <w:color w:val="000000"/>
-          <w:sz w:val="22"/>
-          <w:szCs w:val="22"/>
+          <w:sz w:val="16"/>
+          <w:szCs w:val="16"/>
         </w:rPr>
         <w:tab/>
         <w:t>48</w:t>
@@ -1144,22 +2152,35 @@
         <w:autoSpaceDE w:val="0"/>
         <w:autoSpaceDN w:val="0"/>
         <w:adjustRightInd w:val="0"/>
-      </w:pPr>
-      <w:r>
-        <w:rPr>
-          <w:rFonts w:ascii="Menlo Regular" w:hAnsi="Menlo Regular" w:cs="Menlo Regular"/>
-          <w:color w:val="000000"/>
-          <w:sz w:val="22"/>
-          <w:szCs w:val="22"/>
-        </w:rPr>
-        <w:tab/>
-      </w:r>
-      <w:r>
-        <w:rPr>
-          <w:rFonts w:ascii="Menlo Regular" w:hAnsi="Menlo Regular" w:cs="Menlo Regular"/>
-          <w:color w:val="000000"/>
-          <w:sz w:val="22"/>
-          <w:szCs w:val="22"/>
+        <w:rPr>
+          <w:sz w:val="16"/>
+          <w:szCs w:val="16"/>
+        </w:rPr>
+      </w:pPr>
+      <w:r>
+        <w:rPr>
+          <w:rFonts w:ascii="Menlo Regular" w:hAnsi="Menlo Regular" w:cs="Menlo Regular"/>
+          <w:color w:val="000000"/>
+          <w:sz w:val="16"/>
+          <w:szCs w:val="16"/>
+        </w:rPr>
+        <w:tab/>
+      </w:r>
+      <w:r>
+        <w:rPr>
+          <w:rFonts w:ascii="Menlo Regular" w:hAnsi="Menlo Regular" w:cs="Menlo Regular"/>
+          <w:color w:val="000000"/>
+          <w:sz w:val="16"/>
+          <w:szCs w:val="16"/>
+        </w:rPr>
+        <w:tab/>
+      </w:r>
+      <w:r>
+        <w:rPr>
+          <w:rFonts w:ascii="Menlo Regular" w:hAnsi="Menlo Regular" w:cs="Menlo Regular"/>
+          <w:color w:val="000000"/>
+          <w:sz w:val="16"/>
+          <w:szCs w:val="16"/>
         </w:rPr>
         <w:tab/>
         <w:t>11110101</w:t>
@@ -1168,17 +2189,17 @@
         <w:rPr>
           <w:rFonts w:ascii="Menlo Regular" w:hAnsi="Menlo Regular" w:cs="Menlo Regular"/>
           <w:color w:val="000000"/>
-          <w:sz w:val="22"/>
-          <w:szCs w:val="22"/>
-        </w:rPr>
-        <w:tab/>
-      </w:r>
-      <w:r>
-        <w:rPr>
-          <w:rFonts w:ascii="Menlo Regular" w:hAnsi="Menlo Regular" w:cs="Menlo Regular"/>
-          <w:color w:val="000000"/>
-          <w:sz w:val="22"/>
-          <w:szCs w:val="22"/>
+          <w:sz w:val="16"/>
+          <w:szCs w:val="16"/>
+        </w:rPr>
+        <w:tab/>
+      </w:r>
+      <w:r>
+        <w:rPr>
+          <w:rFonts w:ascii="Menlo Regular" w:hAnsi="Menlo Regular" w:cs="Menlo Regular"/>
+          <w:color w:val="000000"/>
+          <w:sz w:val="16"/>
+          <w:szCs w:val="16"/>
         </w:rPr>
         <w:tab/>
       </w:r>
@@ -1187,8 +2208,8 @@
           <w:rFonts w:ascii="Menlo Regular" w:hAnsi="Menlo Regular" w:cs="Menlo Regular"/>
           <w:b/>
           <w:color w:val="1F497D" w:themeColor="text2"/>
-          <w:sz w:val="22"/>
-          <w:szCs w:val="22"/>
+          <w:sz w:val="16"/>
+          <w:szCs w:val="16"/>
         </w:rPr>
         <w:t>enrolled</w:t>
       </w:r>
@@ -1196,8 +2217,8 @@
         <w:rPr>
           <w:rFonts w:ascii="Menlo Regular" w:hAnsi="Menlo Regular" w:cs="Menlo Regular"/>
           <w:color w:val="000000"/>
-          <w:sz w:val="22"/>
-          <w:szCs w:val="22"/>
+          <w:sz w:val="16"/>
+          <w:szCs w:val="16"/>
         </w:rPr>
         <w:tab/>
         <w:t>132</w:t>
@@ -1206,17 +2227,17 @@
         <w:rPr>
           <w:rFonts w:ascii="Menlo Regular" w:hAnsi="Menlo Regular" w:cs="Menlo Regular"/>
           <w:color w:val="000000"/>
-          <w:sz w:val="22"/>
-          <w:szCs w:val="22"/>
-        </w:rPr>
-        <w:tab/>
-      </w:r>
-      <w:r>
-        <w:rPr>
-          <w:rFonts w:ascii="Menlo Regular" w:hAnsi="Menlo Regular" w:cs="Menlo Regular"/>
-          <w:color w:val="000000"/>
-          <w:sz w:val="22"/>
-          <w:szCs w:val="22"/>
+          <w:sz w:val="16"/>
+          <w:szCs w:val="16"/>
+        </w:rPr>
+        <w:tab/>
+      </w:r>
+      <w:r>
+        <w:rPr>
+          <w:rFonts w:ascii="Menlo Regular" w:hAnsi="Menlo Regular" w:cs="Menlo Regular"/>
+          <w:color w:val="000000"/>
+          <w:sz w:val="16"/>
+          <w:szCs w:val="16"/>
         </w:rPr>
         <w:tab/>
       </w:r>
@@ -1244,26 +2265,34 @@
         <w:rPr>
           <w:rFonts w:ascii="Menlo Regular" w:hAnsi="Menlo Regular" w:cs="Menlo Regular"/>
           <w:color w:val="000000"/>
-          <w:sz w:val="22"/>
-          <w:szCs w:val="22"/>
-        </w:rPr>
-      </w:pPr>
-      <w:r>
-        <w:rPr>
-          <w:rFonts w:ascii="Menlo Regular" w:hAnsi="Menlo Regular" w:cs="Menlo Regular"/>
-          <w:color w:val="000000"/>
-          <w:sz w:val="22"/>
-          <w:szCs w:val="22"/>
-        </w:rPr>
-        <w:lastRenderedPageBreak/>
-        <w:tab/>
-      </w:r>
-      <w:r>
-        <w:rPr>
-          <w:rFonts w:ascii="Menlo Regular" w:hAnsi="Menlo Regular" w:cs="Menlo Regular"/>
-          <w:color w:val="000000"/>
-          <w:sz w:val="22"/>
-          <w:szCs w:val="22"/>
+          <w:sz w:val="16"/>
+          <w:szCs w:val="16"/>
+        </w:rPr>
+      </w:pPr>
+      <w:r>
+        <w:rPr>
+          <w:rFonts w:ascii="Menlo Regular" w:hAnsi="Menlo Regular" w:cs="Menlo Regular"/>
+          <w:color w:val="000000"/>
+          <w:sz w:val="16"/>
+          <w:szCs w:val="16"/>
+        </w:rPr>
+        <w:tab/>
+      </w:r>
+      <w:r>
+        <w:rPr>
+          <w:rFonts w:ascii="Menlo Regular" w:hAnsi="Menlo Regular" w:cs="Menlo Regular"/>
+          <w:color w:val="000000"/>
+          <w:sz w:val="16"/>
+          <w:szCs w:val="16"/>
+        </w:rPr>
+        <w:tab/>
+      </w:r>
+      <w:r>
+        <w:rPr>
+          <w:rFonts w:ascii="Menlo Regular" w:hAnsi="Menlo Regular" w:cs="Menlo Regular"/>
+          <w:color w:val="000000"/>
+          <w:sz w:val="16"/>
+          <w:szCs w:val="16"/>
         </w:rPr>
         <w:tab/>
         <w:t>11110101</w:t>
@@ -1272,17 +2301,17 @@
         <w:rPr>
           <w:rFonts w:ascii="Menlo Regular" w:hAnsi="Menlo Regular" w:cs="Menlo Regular"/>
           <w:color w:val="000000"/>
-          <w:sz w:val="22"/>
-          <w:szCs w:val="22"/>
-        </w:rPr>
-        <w:tab/>
-      </w:r>
-      <w:r>
-        <w:rPr>
-          <w:rFonts w:ascii="Menlo Regular" w:hAnsi="Menlo Regular" w:cs="Menlo Regular"/>
-          <w:color w:val="000000"/>
-          <w:sz w:val="22"/>
-          <w:szCs w:val="22"/>
+          <w:sz w:val="16"/>
+          <w:szCs w:val="16"/>
+        </w:rPr>
+        <w:tab/>
+      </w:r>
+      <w:r>
+        <w:rPr>
+          <w:rFonts w:ascii="Menlo Regular" w:hAnsi="Menlo Regular" w:cs="Menlo Regular"/>
+          <w:color w:val="000000"/>
+          <w:sz w:val="16"/>
+          <w:szCs w:val="16"/>
         </w:rPr>
         <w:tab/>
         <w:t>flew</w:t>
@@ -1291,26 +2320,26 @@
         <w:rPr>
           <w:rFonts w:ascii="Menlo Regular" w:hAnsi="Menlo Regular" w:cs="Menlo Regular"/>
           <w:color w:val="000000"/>
-          <w:sz w:val="22"/>
-          <w:szCs w:val="22"/>
-        </w:rPr>
-        <w:tab/>
-      </w:r>
-      <w:r>
-        <w:rPr>
-          <w:rFonts w:ascii="Menlo Regular" w:hAnsi="Menlo Regular" w:cs="Menlo Regular"/>
-          <w:color w:val="000000"/>
-          <w:sz w:val="22"/>
-          <w:szCs w:val="22"/>
-        </w:rPr>
-        <w:tab/>
-      </w:r>
-      <w:r>
-        <w:rPr>
-          <w:rFonts w:ascii="Menlo Regular" w:hAnsi="Menlo Regular" w:cs="Menlo Regular"/>
-          <w:color w:val="000000"/>
-          <w:sz w:val="22"/>
-          <w:szCs w:val="22"/>
+          <w:sz w:val="16"/>
+          <w:szCs w:val="16"/>
+        </w:rPr>
+        <w:tab/>
+      </w:r>
+      <w:r>
+        <w:rPr>
+          <w:rFonts w:ascii="Menlo Regular" w:hAnsi="Menlo Regular" w:cs="Menlo Regular"/>
+          <w:color w:val="000000"/>
+          <w:sz w:val="16"/>
+          <w:szCs w:val="16"/>
+        </w:rPr>
+        <w:tab/>
+      </w:r>
+      <w:r>
+        <w:rPr>
+          <w:rFonts w:ascii="Menlo Regular" w:hAnsi="Menlo Regular" w:cs="Menlo Regular"/>
+          <w:color w:val="000000"/>
+          <w:sz w:val="16"/>
+          <w:szCs w:val="16"/>
         </w:rPr>
         <w:tab/>
         <w:t>9</w:t>
@@ -1324,45 +2353,172 @@
     <w:p>
       <w:pPr>
         <w:ind w:left="720"/>
-        <w:rPr>
-          <w:b/>
-        </w:rPr>
-      </w:pPr>
-      <w:r>
-        <w:t xml:space="preserve">For each word use its cluster ID as the word id (as opposed to unique feature ID). </w:t>
-      </w:r>
-      <w:r>
-        <w:tab/>
-      </w:r>
-      <w:r>
-        <w:tab/>
-      </w:r>
-      <w:r>
-        <w:tab/>
-      </w:r>
-      <w:r>
-        <w:tab/>
-      </w:r>
-      <w:r>
-        <w:tab/>
-      </w:r>
-      <w:r>
-        <w:tab/>
-      </w:r>
-      <w:r>
-        <w:tab/>
-      </w:r>
-      <w:r>
-        <w:tab/>
-      </w:r>
-      <w:r>
-        <w:tab/>
-      </w:r>
-      <w:r>
-        <w:rPr>
-          <w:b/>
-        </w:rPr>
-        <w:t>(20 points)</w:t>
+      </w:pPr>
+      <w:r>
+        <w:t>The words that have similar meanings and usages are clustered together. For example, the words shown in blue are all indicative of the INSTITUTION relation.</w:t>
+      </w:r>
+      <w:r>
+        <w:t xml:space="preserve"> Note that there are also other </w:t>
+      </w:r>
+      <w:r>
+        <w:t xml:space="preserve">possibly unrelated </w:t>
+      </w:r>
+      <w:r>
+        <w:t xml:space="preserve">words (e.g., teaching) that get the same cluster ID. </w:t>
+      </w:r>
+    </w:p>
+    <w:p>
+      <w:pPr>
+        <w:ind w:left="720"/>
+      </w:pPr>
+    </w:p>
+    <w:p>
+      <w:pPr>
+        <w:ind w:left="720"/>
+      </w:pPr>
+      <w:r>
+        <w:t xml:space="preserve">Instead of the unique word ID, represent each word using the cluster ID as is (e.g., studied -&gt; 11110101). </w:t>
+      </w:r>
+      <w:r>
+        <w:t xml:space="preserve">In the BOW approach every word had a unique ID. </w:t>
+      </w:r>
+      <w:r>
+        <w:t xml:space="preserve">With this approach, </w:t>
+      </w:r>
+      <w:r>
+        <w:t>m</w:t>
+      </w:r>
+      <w:r>
+        <w:t>any words will get the same ID.</w:t>
+      </w:r>
+      <w:r>
+        <w:t xml:space="preserve"> Evaluate the classifier using this set of features.</w:t>
+      </w:r>
+    </w:p>
+    <w:p>
+      <w:pPr>
+        <w:ind w:left="6480" w:firstLine="720"/>
+      </w:pPr>
+      <w:r>
+        <w:rPr>
+          <w:b/>
+        </w:rPr>
+        <w:t>(1</w:t>
+      </w:r>
+      <w:r>
+        <w:rPr>
+          <w:b/>
+        </w:rPr>
+        <w:t xml:space="preserve">0 points) </w:t>
+      </w:r>
+    </w:p>
+    <w:p>
+      <w:pPr>
+        <w:ind w:left="720"/>
+      </w:pPr>
+    </w:p>
+    <w:p>
+      <w:pPr>
+        <w:ind w:left="720"/>
+      </w:pPr>
+    </w:p>
+    <w:p>
+      <w:pPr>
+        <w:ind w:left="720"/>
+        <w:rPr>
+          <w:b/>
+        </w:rPr>
+      </w:pPr>
+      <w:r>
+        <w:rPr>
+          <w:b/>
+        </w:rPr>
+        <w:t>Bonus (5 points):</w:t>
+      </w:r>
+    </w:p>
+    <w:p>
+      <w:pPr>
+        <w:ind w:left="720"/>
+        <w:rPr>
+          <w:b/>
+        </w:rPr>
+      </w:pPr>
+    </w:p>
+    <w:p>
+      <w:pPr>
+        <w:ind w:left="720"/>
+      </w:pPr>
+      <w:r>
+        <w:t>Pick an appropriate prefix length instead of using the full cluster ID. For example, if</w:t>
+      </w:r>
+      <w:r>
+        <w:t xml:space="preserve"> you choose prefixes of length 5, studied -&gt; 11110). </w:t>
+      </w:r>
+    </w:p>
+    <w:p>
+      <w:pPr>
+        <w:pStyle w:val="ListParagraph"/>
+        <w:ind w:left="1800"/>
+      </w:pPr>
+    </w:p>
+    <w:p>
+      <w:pPr>
+        <w:ind w:left="720"/>
+      </w:pPr>
+      <w:r>
+        <w:t xml:space="preserve">If you use the full ID then the clustering is fine grained and fewer words would be grouped together. This may reduce the ability to cluster certain types of synonyms. On the other hand, using a short prefix would mean the clustering is coarse grained. This will lead to merging words that may not necessarily be synonyms or related. </w:t>
+      </w:r>
+    </w:p>
+    <w:p>
+      <w:pPr>
+        <w:pStyle w:val="ListParagraph"/>
+        <w:ind w:left="1800"/>
+      </w:pPr>
+    </w:p>
+    <w:p>
+      <w:pPr>
+        <w:ind w:left="720"/>
+      </w:pPr>
+      <w:r>
+        <w:t xml:space="preserve">You can manually inspect the quality of various prefix lengths and choose one that you think is at the right level of granularity. </w:t>
+      </w:r>
+      <w:r>
+        <w:t>Show the extractor performance with the full cluster ID and with the prefix length that you chose.</w:t>
+      </w:r>
+    </w:p>
+    <w:p>
+      <w:pPr>
+        <w:ind w:firstLine="360"/>
+      </w:pPr>
+      <w:r>
+        <w:tab/>
+      </w:r>
+      <w:r>
+        <w:tab/>
+      </w:r>
+      <w:r>
+        <w:tab/>
+      </w:r>
+      <w:r>
+        <w:tab/>
+      </w:r>
+      <w:r>
+        <w:tab/>
+      </w:r>
+      <w:r>
+        <w:tab/>
+      </w:r>
+      <w:r>
+        <w:tab/>
+      </w:r>
+      <w:r>
+        <w:tab/>
+      </w:r>
+      <w:r>
+        <w:tab/>
+      </w:r>
+      <w:r>
+        <w:tab/>
       </w:r>
       <w:r>
         <w:rPr>
@@ -1372,37 +2528,6 @@
       </w:r>
     </w:p>
     <w:p/>
-    <w:p>
-      <w:pPr>
-        <w:pStyle w:val="ListParagraph"/>
-      </w:pPr>
-      <w:r>
-        <w:t xml:space="preserve">Words that have similar meaning and usages are grouped together (shown in Blue). This is very helpful for relation extraction. However, the clustering is far from perfect and may not care about the similarity dimensions for the task at hand. For instance, </w:t>
-      </w:r>
-      <w:r>
-        <w:rPr>
-          <w:i/>
-        </w:rPr>
-        <w:t>teaches</w:t>
-      </w:r>
-      <w:r>
-        <w:t xml:space="preserve"> and </w:t>
-      </w:r>
-      <w:r>
-        <w:rPr>
-          <w:i/>
-        </w:rPr>
-        <w:t>studied</w:t>
-      </w:r>
-      <w:r>
-        <w:t xml:space="preserve"> are included in the same cluster. While “studied” is positive evidence for the Institution relation, it may not be evidence</w:t>
-      </w:r>
-    </w:p>
-    <w:p>
-      <w:pPr>
-        <w:pStyle w:val="ListParagraph"/>
-      </w:pPr>
-    </w:p>
     <w:p>
       <w:pPr>
         <w:pStyle w:val="ListParagraph"/>
@@ -1426,64 +2551,58 @@
         <w:t xml:space="preserve">Mere presence of words that indicate relations isn’t adequate. </w:t>
       </w:r>
     </w:p>
+    <w:p>
+      <w:pPr>
+        <w:ind w:left="720"/>
+      </w:pPr>
+      <w:r>
+        <w:t xml:space="preserve">e.g., </w:t>
+      </w:r>
+      <w:r>
+        <w:tab/>
+      </w:r>
+    </w:p>
+    <w:p>
+      <w:pPr>
+        <w:ind w:left="1440"/>
+      </w:pPr>
+      <w:r>
+        <w:t xml:space="preserve">Mario was born to Roger, </w:t>
+      </w:r>
+      <w:r>
+        <w:rPr>
+          <w:b/>
+        </w:rPr>
+        <w:t>an alumnus of</w:t>
+      </w:r>
+      <w:r>
+        <w:t xml:space="preserve"> Harvard, and to Mary </w:t>
+      </w:r>
+      <w:r>
+        <w:rPr>
+          <w:b/>
+        </w:rPr>
+        <w:t>an alumnus of</w:t>
+      </w:r>
+      <w:r>
+        <w:t xml:space="preserve"> Yale.</w:t>
+      </w:r>
+    </w:p>
     <w:p/>
     <w:p>
       <w:pPr>
         <w:ind w:left="720"/>
       </w:pPr>
-      <w:proofErr w:type="gramStart"/>
-      <w:r>
-        <w:t>e</w:t>
-      </w:r>
-      <w:proofErr w:type="gramEnd"/>
-      <w:r>
-        <w:t xml:space="preserve">.g., </w:t>
-      </w:r>
-      <w:r>
-        <w:tab/>
-      </w:r>
-    </w:p>
-    <w:p>
-      <w:pPr>
-        <w:ind w:left="1440"/>
-      </w:pPr>
-      <w:r>
-        <w:t xml:space="preserve">Mario was born to Roger, </w:t>
-      </w:r>
-      <w:r>
-        <w:rPr>
-          <w:b/>
-        </w:rPr>
-        <w:t>an alumnus of</w:t>
-      </w:r>
-      <w:r>
-        <w:t xml:space="preserve"> Harvard, and to Mary </w:t>
-      </w:r>
-      <w:r>
-        <w:rPr>
-          <w:b/>
-        </w:rPr>
-        <w:t>an alumnus of</w:t>
-      </w:r>
-      <w:r>
-        <w:t xml:space="preserve"> Yale.</w:t>
+      <w:r>
+        <w:t>Even though alumnus is a strong indicator o</w:t>
+      </w:r>
+      <w:r>
+        <w:t xml:space="preserve">f the studied in relation, the syntactic structure clearly shows that alumnus is not directly related to Mario. </w:t>
       </w:r>
     </w:p>
     <w:p/>
     <w:p>
       <w:pPr>
-        <w:ind w:left="720"/>
-      </w:pPr>
-      <w:r>
-        <w:t>Even though alumnus is a strong indicator o</w:t>
-      </w:r>
-      <w:r>
-        <w:t xml:space="preserve">f the studied in relation, the syntactic structure clearly shows that alumnus is not directly related to Mario. </w:t>
-      </w:r>
-    </w:p>
-    <w:p/>
-    <w:p>
-      <w:pPr>
         <w:pStyle w:val="ListParagraph"/>
       </w:pPr>
       <w:r>
@@ -1543,7 +2662,13 @@
         <w:rPr>
           <w:b/>
         </w:rPr>
-        <w:t>(30 points)</w:t>
+        <w:t>(3</w:t>
+      </w:r>
+      <w:r>
+        <w:rPr>
+          <w:b/>
+        </w:rPr>
+        <w:t>0 points)</w:t>
       </w:r>
     </w:p>
     <w:p>
@@ -1617,17 +2742,27 @@
     </w:p>
     <w:p>
       <w:r>
-        <w:t xml:space="preserve">Use a SVM classifier. There is an implementation in </w:t>
-      </w:r>
-      <w:proofErr w:type="spellStart"/>
-      <w:r>
-        <w:t>Weka</w:t>
-      </w:r>
-      <w:proofErr w:type="spellEnd"/>
-      <w:r>
-        <w:t xml:space="preserve"> (see </w:t>
-      </w:r>
-      <w:hyperlink r:id="rId7" w:history="1">
+        <w:t>Use a</w:t>
+      </w:r>
+      <w:r>
+        <w:t>n</w:t>
+      </w:r>
+      <w:r>
+        <w:t xml:space="preserve"> SVM</w:t>
+      </w:r>
+      <w:r>
+        <w:t>-based</w:t>
+      </w:r>
+      <w:r>
+        <w:t xml:space="preserve"> classifier. </w:t>
+      </w:r>
+      <w:r>
+        <w:t xml:space="preserve">If you are using Veronica’s script then it is convenient to use the </w:t>
+      </w:r>
+      <w:r>
+        <w:t xml:space="preserve">implementation in Weka (see </w:t>
+      </w:r>
+      <w:hyperlink r:id="rId9" w:history="1">
         <w:r>
           <w:rPr>
             <w:rStyle w:val="Hyperlink"/>
@@ -1641,15 +2776,13 @@
       <w:r>
         <w:t xml:space="preserve"> </w:t>
       </w:r>
-      <w:hyperlink r:id="rId8" w:history="1">
-        <w:proofErr w:type="spellStart"/>
+      <w:hyperlink r:id="rId10" w:history="1">
         <w:r>
           <w:rPr>
             <w:rStyle w:val="Hyperlink"/>
           </w:rPr>
           <w:t>libLinear</w:t>
         </w:r>
-        <w:proofErr w:type="spellEnd"/>
       </w:hyperlink>
       <w:r>
         <w:t>,</w:t>
@@ -1657,28 +2790,24 @@
       <w:r>
         <w:t xml:space="preserve"> </w:t>
       </w:r>
-      <w:hyperlink r:id="rId9" w:history="1">
-        <w:proofErr w:type="spellStart"/>
+      <w:hyperlink r:id="rId11" w:history="1">
         <w:r>
           <w:rPr>
             <w:rStyle w:val="Hyperlink"/>
           </w:rPr>
           <w:t>libSVM</w:t>
         </w:r>
-        <w:proofErr w:type="spellEnd"/>
       </w:hyperlink>
       <w:r>
         <w:t xml:space="preserve"> and </w:t>
       </w:r>
-      <w:hyperlink r:id="rId10" w:history="1">
-        <w:proofErr w:type="spellStart"/>
+      <w:hyperlink r:id="rId12" w:history="1">
         <w:r>
           <w:rPr>
             <w:rStyle w:val="Hyperlink"/>
           </w:rPr>
           <w:t>SVMLight</w:t>
         </w:r>
-        <w:proofErr w:type="spellEnd"/>
       </w:hyperlink>
       <w:r>
         <w:t xml:space="preserve">. </w:t>
@@ -1696,45 +2825,28 @@
         <w:t xml:space="preserve">I recommend using </w:t>
       </w:r>
       <w:r>
-        <w:t xml:space="preserve">either </w:t>
-      </w:r>
-      <w:proofErr w:type="spellStart"/>
-      <w:r>
-        <w:t>libLinear</w:t>
-      </w:r>
-      <w:proofErr w:type="spellEnd"/>
-      <w:r>
-        <w:t xml:space="preserve"> or the implementation in </w:t>
-      </w:r>
-      <w:proofErr w:type="spellStart"/>
-      <w:r>
-        <w:t>Weka</w:t>
-      </w:r>
-      <w:proofErr w:type="spellEnd"/>
-      <w:r>
-        <w:t xml:space="preserve"> with the linear kernel. The SVM’s typically require you to specify a regularization parameter (typically called ‘C’).  You can set this to any fixed value. The goal of this assignment is for you to see how adding the different feature sets affect performance. The ML magic required to get a high performance is not the focus.</w:t>
+        <w:t>either libLinear or the implementation in Weka with the linear kernel. The SVM’s typically require you to specify a regularization parameter (typically called ‘C’).  You can set this to any fixed value. The goal of this assignment is for you to see how adding the different feature sets affect performance. The ML magic required to get a high performance is not the focus.</w:t>
       </w:r>
     </w:p>
     <w:p/>
-    <w:p/>
-    <w:p/>
-    <w:p>
-      <w:pPr>
-        <w:rPr>
-          <w:b/>
-        </w:rPr>
-      </w:pPr>
-      <w:r>
-        <w:rPr>
-          <w:b/>
-        </w:rPr>
-        <w:t>Optional for the ML interested folks:</w:t>
-      </w:r>
-    </w:p>
-    <w:p>
-      <w:pPr>
-        <w:ind w:left="720"/>
-      </w:pPr>
+    <w:p>
+      <w:pPr>
+        <w:rPr>
+          <w:b/>
+        </w:rPr>
+      </w:pPr>
+      <w:r>
+        <w:rPr>
+          <w:b/>
+        </w:rPr>
+        <w:t>Bonus (5 points)</w:t>
+      </w:r>
+      <w:r>
+        <w:rPr>
+          <w:b/>
+        </w:rPr>
+        <w:t>:</w:t>
+      </w:r>
     </w:p>
     <w:p>
       <w:pPr>
@@ -1795,28 +2907,477 @@
         </w:numPr>
       </w:pPr>
       <w:r>
-        <w:t xml:space="preserve">For each group of features find the most egregious errors – i.e., instances where there isn’t a relation but </w:t>
+        <w:t xml:space="preserve">For each group of features </w:t>
+      </w:r>
+      <w:r>
+        <w:t>report</w:t>
+      </w:r>
+      <w:r>
+        <w:t xml:space="preserve"> the most egregious errors – i.e., instances where there isn’t a relation but </w:t>
       </w:r>
       <w:r>
         <w:t xml:space="preserve">the classifier assigns a high score to the relation. </w:t>
       </w:r>
     </w:p>
-    <w:p>
-      <w:pPr>
-        <w:ind w:left="360"/>
-      </w:pPr>
-    </w:p>
-    <w:p>
-      <w:pPr>
-        <w:pStyle w:val="ListParagraph"/>
-      </w:pPr>
-      <w:r>
-        <w:t xml:space="preserve">Provide an explanation for why the classifier made these mistakes. You can inspect the features used to form ideas. </w:t>
-      </w:r>
-    </w:p>
-    <w:p>
-      <w:bookmarkStart w:id="0" w:name="_GoBack"/>
-      <w:bookmarkEnd w:id="0"/>
+    <w:p/>
+    <w:p>
+      <w:pPr>
+        <w:pStyle w:val="ListParagraph"/>
+      </w:pPr>
+      <w:r>
+        <w:t xml:space="preserve">Show </w:t>
+      </w:r>
+      <w:r>
+        <w:rPr>
+          <w:b/>
+        </w:rPr>
+        <w:t xml:space="preserve">ONE </w:t>
+      </w:r>
+      <w:r>
+        <w:t>example for each feature group and p</w:t>
+      </w:r>
+      <w:r>
+        <w:t xml:space="preserve">rovide an explanation for why the classifier made </w:t>
+      </w:r>
+      <w:r>
+        <w:t>a mistake on this example</w:t>
+      </w:r>
+      <w:r>
+        <w:t xml:space="preserve">. You can inspect the features used to form ideas. </w:t>
+      </w:r>
+    </w:p>
+    <w:p/>
+    <w:p/>
+    <w:p>
+      <w:pPr>
+        <w:rPr>
+          <w:b/>
+        </w:rPr>
+      </w:pPr>
+      <w:r>
+        <w:rPr>
+          <w:b/>
+        </w:rPr>
+        <w:t>What to turn in:</w:t>
+      </w:r>
+    </w:p>
+    <w:p>
+      <w:pPr>
+        <w:rPr>
+          <w:b/>
+        </w:rPr>
+      </w:pPr>
+    </w:p>
+    <w:p>
+      <w:pPr>
+        <w:pStyle w:val="ListParagraph"/>
+        <w:numPr>
+          <w:ilvl w:val="0"/>
+          <w:numId w:val="7"/>
+        </w:numPr>
+      </w:pPr>
+      <w:r>
+        <w:t xml:space="preserve">Code – Any code your write. The feature generation code. </w:t>
+      </w:r>
+    </w:p>
+    <w:p>
+      <w:pPr>
+        <w:pStyle w:val="ListParagraph"/>
+        <w:numPr>
+          <w:ilvl w:val="0"/>
+          <w:numId w:val="7"/>
+        </w:numPr>
+      </w:pPr>
+      <w:r>
+        <w:t>Report:</w:t>
+      </w:r>
+    </w:p>
+    <w:p>
+      <w:pPr>
+        <w:pStyle w:val="ListParagraph"/>
+        <w:numPr>
+          <w:ilvl w:val="1"/>
+          <w:numId w:val="7"/>
+        </w:numPr>
+      </w:pPr>
+      <w:r>
+        <w:rPr>
+          <w:b/>
+        </w:rPr>
+        <w:t>Feature Descriptions:</w:t>
+      </w:r>
+      <w:r>
+        <w:t xml:space="preserve"> Include a description of all the features you generated and a line about how you generated them. The description should be clear enough for someone else who reads it to understand and implement that feature. </w:t>
+      </w:r>
+    </w:p>
+    <w:p>
+      <w:pPr>
+        <w:pStyle w:val="ListParagraph"/>
+        <w:ind w:left="1440"/>
+      </w:pPr>
+    </w:p>
+    <w:p>
+      <w:pPr>
+        <w:pStyle w:val="ListParagraph"/>
+        <w:numPr>
+          <w:ilvl w:val="1"/>
+          <w:numId w:val="7"/>
+        </w:numPr>
+      </w:pPr>
+      <w:r>
+        <w:rPr>
+          <w:b/>
+        </w:rPr>
+        <w:t xml:space="preserve">Results and Analysis: </w:t>
+      </w:r>
+      <w:r>
+        <w:t xml:space="preserve">Use tables to clearly show the performance of each feature subset. </w:t>
+      </w:r>
+    </w:p>
+    <w:p>
+      <w:pPr>
+        <w:pStyle w:val="ListParagraph"/>
+        <w:ind w:left="1440"/>
+        <w:rPr>
+          <w:b/>
+        </w:rPr>
+      </w:pPr>
+    </w:p>
+    <w:tbl>
+      <w:tblPr>
+        <w:tblStyle w:val="TableGrid"/>
+        <w:tblW w:w="0" w:type="auto"/>
+        <w:tblInd w:w="1440" w:type="dxa"/>
+        <w:tblLook w:val="04A0" w:firstRow="1" w:lastRow="0" w:firstColumn="1" w:lastColumn="0" w:noHBand="0" w:noVBand="1"/>
+      </w:tblPr>
+      <w:tblGrid>
+        <w:gridCol w:w="2000"/>
+        <w:gridCol w:w="1907"/>
+        <w:gridCol w:w="1807"/>
+        <w:gridCol w:w="1702"/>
+      </w:tblGrid>
+      <w:tr>
+        <w:tc>
+          <w:tcPr>
+            <w:tcW w:w="2214" w:type="dxa"/>
+          </w:tcPr>
+          <w:p>
+            <w:pPr>
+              <w:pStyle w:val="ListParagraph"/>
+              <w:ind w:left="0"/>
+            </w:pPr>
+            <w:r>
+              <w:t>Feature Group</w:t>
+            </w:r>
+          </w:p>
+        </w:tc>
+        <w:tc>
+          <w:tcPr>
+            <w:tcW w:w="2214" w:type="dxa"/>
+          </w:tcPr>
+          <w:p>
+            <w:pPr>
+              <w:pStyle w:val="ListParagraph"/>
+              <w:ind w:left="0"/>
+            </w:pPr>
+            <w:r>
+              <w:t>Precision</w:t>
+            </w:r>
+          </w:p>
+        </w:tc>
+        <w:tc>
+          <w:tcPr>
+            <w:tcW w:w="2214" w:type="dxa"/>
+          </w:tcPr>
+          <w:p>
+            <w:pPr>
+              <w:pStyle w:val="ListParagraph"/>
+              <w:ind w:left="0"/>
+            </w:pPr>
+            <w:r>
+              <w:t>Recall</w:t>
+            </w:r>
+          </w:p>
+        </w:tc>
+        <w:tc>
+          <w:tcPr>
+            <w:tcW w:w="2214" w:type="dxa"/>
+          </w:tcPr>
+          <w:p>
+            <w:pPr>
+              <w:pStyle w:val="ListParagraph"/>
+              <w:ind w:left="0"/>
+            </w:pPr>
+            <w:r>
+              <w:t>F1</w:t>
+            </w:r>
+          </w:p>
+        </w:tc>
+      </w:tr>
+      <w:tr>
+        <w:tc>
+          <w:tcPr>
+            <w:tcW w:w="2214" w:type="dxa"/>
+          </w:tcPr>
+          <w:p>
+            <w:pPr>
+              <w:pStyle w:val="ListParagraph"/>
+              <w:ind w:left="0"/>
+            </w:pPr>
+            <w:r>
+              <w:t>Manual Regex</w:t>
+            </w:r>
+          </w:p>
+        </w:tc>
+        <w:tc>
+          <w:tcPr>
+            <w:tcW w:w="2214" w:type="dxa"/>
+          </w:tcPr>
+          <w:p>
+            <w:pPr>
+              <w:pStyle w:val="ListParagraph"/>
+              <w:ind w:left="0"/>
+            </w:pPr>
+          </w:p>
+        </w:tc>
+        <w:tc>
+          <w:tcPr>
+            <w:tcW w:w="2214" w:type="dxa"/>
+          </w:tcPr>
+          <w:p>
+            <w:pPr>
+              <w:pStyle w:val="ListParagraph"/>
+              <w:ind w:left="0"/>
+            </w:pPr>
+          </w:p>
+        </w:tc>
+        <w:tc>
+          <w:tcPr>
+            <w:tcW w:w="2214" w:type="dxa"/>
+          </w:tcPr>
+          <w:p>
+            <w:pPr>
+              <w:pStyle w:val="ListParagraph"/>
+              <w:ind w:left="0"/>
+            </w:pPr>
+          </w:p>
+        </w:tc>
+      </w:tr>
+      <w:tr>
+        <w:tc>
+          <w:tcPr>
+            <w:tcW w:w="2214" w:type="dxa"/>
+          </w:tcPr>
+          <w:p>
+            <w:pPr>
+              <w:pStyle w:val="ListParagraph"/>
+              <w:ind w:left="0"/>
+            </w:pPr>
+            <w:r>
+              <w:t>BOW</w:t>
+            </w:r>
+          </w:p>
+        </w:tc>
+        <w:tc>
+          <w:tcPr>
+            <w:tcW w:w="2214" w:type="dxa"/>
+          </w:tcPr>
+          <w:p>
+            <w:pPr>
+              <w:pStyle w:val="ListParagraph"/>
+              <w:ind w:left="0"/>
+            </w:pPr>
+          </w:p>
+        </w:tc>
+        <w:tc>
+          <w:tcPr>
+            <w:tcW w:w="2214" w:type="dxa"/>
+          </w:tcPr>
+          <w:p>
+            <w:pPr>
+              <w:pStyle w:val="ListParagraph"/>
+              <w:ind w:left="0"/>
+            </w:pPr>
+          </w:p>
+        </w:tc>
+        <w:tc>
+          <w:tcPr>
+            <w:tcW w:w="2214" w:type="dxa"/>
+          </w:tcPr>
+          <w:p>
+            <w:pPr>
+              <w:pStyle w:val="ListParagraph"/>
+              <w:ind w:left="0"/>
+            </w:pPr>
+          </w:p>
+        </w:tc>
+      </w:tr>
+      <w:tr>
+        <w:tc>
+          <w:tcPr>
+            <w:tcW w:w="2214" w:type="dxa"/>
+          </w:tcPr>
+          <w:p>
+            <w:pPr>
+              <w:pStyle w:val="ListParagraph"/>
+              <w:ind w:left="0"/>
+            </w:pPr>
+            <w:r>
+              <w:t>Brown Clusters</w:t>
+            </w:r>
+          </w:p>
+        </w:tc>
+        <w:tc>
+          <w:tcPr>
+            <w:tcW w:w="2214" w:type="dxa"/>
+          </w:tcPr>
+          <w:p>
+            <w:pPr>
+              <w:pStyle w:val="ListParagraph"/>
+              <w:ind w:left="0"/>
+            </w:pPr>
+          </w:p>
+        </w:tc>
+        <w:tc>
+          <w:tcPr>
+            <w:tcW w:w="2214" w:type="dxa"/>
+          </w:tcPr>
+          <w:p>
+            <w:pPr>
+              <w:pStyle w:val="ListParagraph"/>
+              <w:ind w:left="0"/>
+            </w:pPr>
+          </w:p>
+        </w:tc>
+        <w:tc>
+          <w:tcPr>
+            <w:tcW w:w="2214" w:type="dxa"/>
+          </w:tcPr>
+          <w:p>
+            <w:pPr>
+              <w:pStyle w:val="ListParagraph"/>
+              <w:ind w:left="0"/>
+            </w:pPr>
+          </w:p>
+        </w:tc>
+      </w:tr>
+      <w:tr>
+        <w:tc>
+          <w:tcPr>
+            <w:tcW w:w="2214" w:type="dxa"/>
+          </w:tcPr>
+          <w:p>
+            <w:pPr>
+              <w:pStyle w:val="ListParagraph"/>
+              <w:ind w:left="0"/>
+            </w:pPr>
+            <w:r>
+              <w:t>Dependency</w:t>
+            </w:r>
+          </w:p>
+        </w:tc>
+        <w:tc>
+          <w:tcPr>
+            <w:tcW w:w="2214" w:type="dxa"/>
+          </w:tcPr>
+          <w:p>
+            <w:pPr>
+              <w:pStyle w:val="ListParagraph"/>
+              <w:ind w:left="0"/>
+            </w:pPr>
+          </w:p>
+        </w:tc>
+        <w:tc>
+          <w:tcPr>
+            <w:tcW w:w="2214" w:type="dxa"/>
+          </w:tcPr>
+          <w:p>
+            <w:pPr>
+              <w:pStyle w:val="ListParagraph"/>
+              <w:ind w:left="0"/>
+            </w:pPr>
+          </w:p>
+        </w:tc>
+        <w:tc>
+          <w:tcPr>
+            <w:tcW w:w="2214" w:type="dxa"/>
+          </w:tcPr>
+          <w:p>
+            <w:pPr>
+              <w:pStyle w:val="ListParagraph"/>
+              <w:ind w:left="0"/>
+            </w:pPr>
+          </w:p>
+        </w:tc>
+      </w:tr>
+      <w:tr>
+        <w:tc>
+          <w:tcPr>
+            <w:tcW w:w="2214" w:type="dxa"/>
+          </w:tcPr>
+          <w:p>
+            <w:pPr>
+              <w:pStyle w:val="ListParagraph"/>
+              <w:ind w:left="0"/>
+            </w:pPr>
+            <w:r>
+              <w:t>Kitchen Sink</w:t>
+            </w:r>
+          </w:p>
+        </w:tc>
+        <w:tc>
+          <w:tcPr>
+            <w:tcW w:w="2214" w:type="dxa"/>
+          </w:tcPr>
+          <w:p>
+            <w:pPr>
+              <w:pStyle w:val="ListParagraph"/>
+              <w:ind w:left="0"/>
+            </w:pPr>
+          </w:p>
+        </w:tc>
+        <w:tc>
+          <w:tcPr>
+            <w:tcW w:w="2214" w:type="dxa"/>
+          </w:tcPr>
+          <w:p>
+            <w:pPr>
+              <w:pStyle w:val="ListParagraph"/>
+              <w:ind w:left="0"/>
+            </w:pPr>
+          </w:p>
+        </w:tc>
+        <w:tc>
+          <w:tcPr>
+            <w:tcW w:w="2214" w:type="dxa"/>
+          </w:tcPr>
+          <w:p>
+            <w:pPr>
+              <w:pStyle w:val="ListParagraph"/>
+              <w:ind w:left="0"/>
+            </w:pPr>
+          </w:p>
+        </w:tc>
+      </w:tr>
+    </w:tbl>
+    <w:p>
+      <w:pPr>
+        <w:pStyle w:val="ListParagraph"/>
+        <w:ind w:left="1440"/>
+      </w:pPr>
+    </w:p>
+    <w:p>
+      <w:pPr>
+        <w:pStyle w:val="ListParagraph"/>
+      </w:pPr>
+    </w:p>
+    <w:p>
+      <w:pPr>
+        <w:ind w:left="1440"/>
+      </w:pPr>
+      <w:r>
+        <w:t xml:space="preserve">Provide plausible reasons for the observed performance of the different methods. </w:t>
+      </w:r>
     </w:p>
     <w:sectPr>
       <w:pgSz w:w="12240" w:h="15840"/>
@@ -1831,6 +3392,297 @@
 <file path=word/numbering.xml><?xml version="1.0" encoding="utf-8"?>
 <w:numbering xmlns:wpc="http://schemas.microsoft.com/office/word/2010/wordprocessingCanvas" xmlns:mo="http://schemas.microsoft.com/office/mac/office/2008/main" xmlns:mc="http://schemas.openxmlformats.org/markup-compatibility/2006" xmlns:mv="urn:schemas-microsoft-com:mac:vml" xmlns:o="urn:schemas-microsoft-com:office:office" xmlns:r="http://schemas.openxmlformats.org/officeDocument/2006/relationships" xmlns:m="http://schemas.openxmlformats.org/officeDocument/2006/math" xmlns:v="urn:schemas-microsoft-com:vml" xmlns:wp14="http://schemas.microsoft.com/office/word/2010/wordprocessingDrawing" xmlns:wp="http://schemas.openxmlformats.org/drawingml/2006/wordprocessingDrawing" xmlns:w10="urn:schemas-microsoft-com:office:word" xmlns:w="http://schemas.openxmlformats.org/wordprocessingml/2006/main" xmlns:w14="http://schemas.microsoft.com/office/word/2010/wordml" xmlns:wpg="http://schemas.microsoft.com/office/word/2010/wordprocessingGroup" xmlns:wpi="http://schemas.microsoft.com/office/word/2010/wordprocessingInk" xmlns:wne="http://schemas.microsoft.com/office/word/2006/wordml" xmlns:wps="http://schemas.microsoft.com/office/word/2010/wordprocessingShape" mc:Ignorable="w14 wp14">
   <w:abstractNum w:abstractNumId="0">
+    <w:nsid w:val="0AAF186B"/>
+    <w:multiLevelType w:val="hybridMultilevel"/>
+    <w:tmpl w:val="CAF24366"/>
+    <w:lvl w:ilvl="0" w:tplc="04090001">
+      <w:start w:val="1"/>
+      <w:numFmt w:val="bullet"/>
+      <w:lvlText w:val=""/>
+      <w:lvlJc w:val="left"/>
+      <w:pPr>
+        <w:ind w:left="2160" w:hanging="360"/>
+      </w:pPr>
+      <w:rPr>
+        <w:rFonts w:ascii="Symbol" w:hAnsi="Symbol" w:hint="default"/>
+      </w:rPr>
+    </w:lvl>
+    <w:lvl w:ilvl="1" w:tplc="04090003" w:tentative="1">
+      <w:start w:val="1"/>
+      <w:numFmt w:val="bullet"/>
+      <w:lvlText w:val="o"/>
+      <w:lvlJc w:val="left"/>
+      <w:pPr>
+        <w:ind w:left="2880" w:hanging="360"/>
+      </w:pPr>
+      <w:rPr>
+        <w:rFonts w:ascii="Courier New" w:hAnsi="Courier New" w:hint="default"/>
+      </w:rPr>
+    </w:lvl>
+    <w:lvl w:ilvl="2" w:tplc="04090005" w:tentative="1">
+      <w:start w:val="1"/>
+      <w:numFmt w:val="bullet"/>
+      <w:lvlText w:val=""/>
+      <w:lvlJc w:val="left"/>
+      <w:pPr>
+        <w:ind w:left="3600" w:hanging="360"/>
+      </w:pPr>
+      <w:rPr>
+        <w:rFonts w:ascii="Wingdings" w:hAnsi="Wingdings" w:hint="default"/>
+      </w:rPr>
+    </w:lvl>
+    <w:lvl w:ilvl="3" w:tplc="04090001" w:tentative="1">
+      <w:start w:val="1"/>
+      <w:numFmt w:val="bullet"/>
+      <w:lvlText w:val=""/>
+      <w:lvlJc w:val="left"/>
+      <w:pPr>
+        <w:ind w:left="4320" w:hanging="360"/>
+      </w:pPr>
+      <w:rPr>
+        <w:rFonts w:ascii="Symbol" w:hAnsi="Symbol" w:hint="default"/>
+      </w:rPr>
+    </w:lvl>
+    <w:lvl w:ilvl="4" w:tplc="04090003" w:tentative="1">
+      <w:start w:val="1"/>
+      <w:numFmt w:val="bullet"/>
+      <w:lvlText w:val="o"/>
+      <w:lvlJc w:val="left"/>
+      <w:pPr>
+        <w:ind w:left="5040" w:hanging="360"/>
+      </w:pPr>
+      <w:rPr>
+        <w:rFonts w:ascii="Courier New" w:hAnsi="Courier New" w:hint="default"/>
+      </w:rPr>
+    </w:lvl>
+    <w:lvl w:ilvl="5" w:tplc="04090005" w:tentative="1">
+      <w:start w:val="1"/>
+      <w:numFmt w:val="bullet"/>
+      <w:lvlText w:val=""/>
+      <w:lvlJc w:val="left"/>
+      <w:pPr>
+        <w:ind w:left="5760" w:hanging="360"/>
+      </w:pPr>
+      <w:rPr>
+        <w:rFonts w:ascii="Wingdings" w:hAnsi="Wingdings" w:hint="default"/>
+      </w:rPr>
+    </w:lvl>
+    <w:lvl w:ilvl="6" w:tplc="04090001" w:tentative="1">
+      <w:start w:val="1"/>
+      <w:numFmt w:val="bullet"/>
+      <w:lvlText w:val=""/>
+      <w:lvlJc w:val="left"/>
+      <w:pPr>
+        <w:ind w:left="6480" w:hanging="360"/>
+      </w:pPr>
+      <w:rPr>
+        <w:rFonts w:ascii="Symbol" w:hAnsi="Symbol" w:hint="default"/>
+      </w:rPr>
+    </w:lvl>
+    <w:lvl w:ilvl="7" w:tplc="04090003" w:tentative="1">
+      <w:start w:val="1"/>
+      <w:numFmt w:val="bullet"/>
+      <w:lvlText w:val="o"/>
+      <w:lvlJc w:val="left"/>
+      <w:pPr>
+        <w:ind w:left="7200" w:hanging="360"/>
+      </w:pPr>
+      <w:rPr>
+        <w:rFonts w:ascii="Courier New" w:hAnsi="Courier New" w:hint="default"/>
+      </w:rPr>
+    </w:lvl>
+    <w:lvl w:ilvl="8" w:tplc="04090005" w:tentative="1">
+      <w:start w:val="1"/>
+      <w:numFmt w:val="bullet"/>
+      <w:lvlText w:val=""/>
+      <w:lvlJc w:val="left"/>
+      <w:pPr>
+        <w:ind w:left="7920" w:hanging="360"/>
+      </w:pPr>
+      <w:rPr>
+        <w:rFonts w:ascii="Wingdings" w:hAnsi="Wingdings" w:hint="default"/>
+      </w:rPr>
+    </w:lvl>
+  </w:abstractNum>
+  <w:abstractNum w:abstractNumId="1">
+    <w:nsid w:val="0E9F2F51"/>
+    <w:multiLevelType w:val="hybridMultilevel"/>
+    <w:tmpl w:val="F2961196"/>
+    <w:lvl w:ilvl="0" w:tplc="04090011">
+      <w:start w:val="1"/>
+      <w:numFmt w:val="decimal"/>
+      <w:lvlText w:val="%1)"/>
+      <w:lvlJc w:val="left"/>
+      <w:pPr>
+        <w:ind w:left="720" w:hanging="360"/>
+      </w:pPr>
+      <w:rPr>
+        <w:rFonts w:hint="default"/>
+      </w:rPr>
+    </w:lvl>
+    <w:lvl w:ilvl="1" w:tplc="04090019" w:tentative="1">
+      <w:start w:val="1"/>
+      <w:numFmt w:val="lowerLetter"/>
+      <w:lvlText w:val="%2."/>
+      <w:lvlJc w:val="left"/>
+      <w:pPr>
+        <w:ind w:left="1440" w:hanging="360"/>
+      </w:pPr>
+    </w:lvl>
+    <w:lvl w:ilvl="2" w:tplc="0409001B" w:tentative="1">
+      <w:start w:val="1"/>
+      <w:numFmt w:val="lowerRoman"/>
+      <w:lvlText w:val="%3."/>
+      <w:lvlJc w:val="right"/>
+      <w:pPr>
+        <w:ind w:left="2160" w:hanging="180"/>
+      </w:pPr>
+    </w:lvl>
+    <w:lvl w:ilvl="3" w:tplc="0409000F" w:tentative="1">
+      <w:start w:val="1"/>
+      <w:numFmt w:val="decimal"/>
+      <w:lvlText w:val="%4."/>
+      <w:lvlJc w:val="left"/>
+      <w:pPr>
+        <w:ind w:left="2880" w:hanging="360"/>
+      </w:pPr>
+    </w:lvl>
+    <w:lvl w:ilvl="4" w:tplc="04090019" w:tentative="1">
+      <w:start w:val="1"/>
+      <w:numFmt w:val="lowerLetter"/>
+      <w:lvlText w:val="%5."/>
+      <w:lvlJc w:val="left"/>
+      <w:pPr>
+        <w:ind w:left="3600" w:hanging="360"/>
+      </w:pPr>
+    </w:lvl>
+    <w:lvl w:ilvl="5" w:tplc="0409001B" w:tentative="1">
+      <w:start w:val="1"/>
+      <w:numFmt w:val="lowerRoman"/>
+      <w:lvlText w:val="%6."/>
+      <w:lvlJc w:val="right"/>
+      <w:pPr>
+        <w:ind w:left="4320" w:hanging="180"/>
+      </w:pPr>
+    </w:lvl>
+    <w:lvl w:ilvl="6" w:tplc="0409000F" w:tentative="1">
+      <w:start w:val="1"/>
+      <w:numFmt w:val="decimal"/>
+      <w:lvlText w:val="%7."/>
+      <w:lvlJc w:val="left"/>
+      <w:pPr>
+        <w:ind w:left="5040" w:hanging="360"/>
+      </w:pPr>
+    </w:lvl>
+    <w:lvl w:ilvl="7" w:tplc="04090019" w:tentative="1">
+      <w:start w:val="1"/>
+      <w:numFmt w:val="lowerLetter"/>
+      <w:lvlText w:val="%8."/>
+      <w:lvlJc w:val="left"/>
+      <w:pPr>
+        <w:ind w:left="5760" w:hanging="360"/>
+      </w:pPr>
+    </w:lvl>
+    <w:lvl w:ilvl="8" w:tplc="0409001B" w:tentative="1">
+      <w:start w:val="1"/>
+      <w:numFmt w:val="lowerRoman"/>
+      <w:lvlText w:val="%9."/>
+      <w:lvlJc w:val="right"/>
+      <w:pPr>
+        <w:ind w:left="6480" w:hanging="180"/>
+      </w:pPr>
+    </w:lvl>
+  </w:abstractNum>
+  <w:abstractNum w:abstractNumId="2">
+    <w:nsid w:val="1BA12AD8"/>
+    <w:multiLevelType w:val="hybridMultilevel"/>
+    <w:tmpl w:val="248C55E8"/>
+    <w:lvl w:ilvl="0" w:tplc="80F470C2">
+      <w:start w:val="1"/>
+      <w:numFmt w:val="decimal"/>
+      <w:lvlText w:val="%1."/>
+      <w:lvlJc w:val="left"/>
+      <w:pPr>
+        <w:ind w:left="1080" w:hanging="360"/>
+      </w:pPr>
+      <w:rPr>
+        <w:rFonts w:hint="default"/>
+      </w:rPr>
+    </w:lvl>
+    <w:lvl w:ilvl="1" w:tplc="04090019">
+      <w:start w:val="1"/>
+      <w:numFmt w:val="lowerLetter"/>
+      <w:lvlText w:val="%2."/>
+      <w:lvlJc w:val="left"/>
+      <w:pPr>
+        <w:ind w:left="1800" w:hanging="360"/>
+      </w:pPr>
+    </w:lvl>
+    <w:lvl w:ilvl="2" w:tplc="0409001B" w:tentative="1">
+      <w:start w:val="1"/>
+      <w:numFmt w:val="lowerRoman"/>
+      <w:lvlText w:val="%3."/>
+      <w:lvlJc w:val="right"/>
+      <w:pPr>
+        <w:ind w:left="2520" w:hanging="180"/>
+      </w:pPr>
+    </w:lvl>
+    <w:lvl w:ilvl="3" w:tplc="0409000F" w:tentative="1">
+      <w:start w:val="1"/>
+      <w:numFmt w:val="decimal"/>
+      <w:lvlText w:val="%4."/>
+      <w:lvlJc w:val="left"/>
+      <w:pPr>
+        <w:ind w:left="3240" w:hanging="360"/>
+      </w:pPr>
+    </w:lvl>
+    <w:lvl w:ilvl="4" w:tplc="04090019" w:tentative="1">
+      <w:start w:val="1"/>
+      <w:numFmt w:val="lowerLetter"/>
+      <w:lvlText w:val="%5."/>
+      <w:lvlJc w:val="left"/>
+      <w:pPr>
+        <w:ind w:left="3960" w:hanging="360"/>
+      </w:pPr>
+    </w:lvl>
+    <w:lvl w:ilvl="5" w:tplc="0409001B" w:tentative="1">
+      <w:start w:val="1"/>
+      <w:numFmt w:val="lowerRoman"/>
+      <w:lvlText w:val="%6."/>
+      <w:lvlJc w:val="right"/>
+      <w:pPr>
+        <w:ind w:left="4680" w:hanging="180"/>
+      </w:pPr>
+    </w:lvl>
+    <w:lvl w:ilvl="6" w:tplc="0409000F" w:tentative="1">
+      <w:start w:val="1"/>
+      <w:numFmt w:val="decimal"/>
+      <w:lvlText w:val="%7."/>
+      <w:lvlJc w:val="left"/>
+      <w:pPr>
+        <w:ind w:left="5400" w:hanging="360"/>
+      </w:pPr>
+    </w:lvl>
+    <w:lvl w:ilvl="7" w:tplc="04090019" w:tentative="1">
+      <w:start w:val="1"/>
+      <w:numFmt w:val="lowerLetter"/>
+      <w:lvlText w:val="%8."/>
+      <w:lvlJc w:val="left"/>
+      <w:pPr>
+        <w:ind w:left="6120" w:hanging="360"/>
+      </w:pPr>
+    </w:lvl>
+    <w:lvl w:ilvl="8" w:tplc="0409001B" w:tentative="1">
+      <w:start w:val="1"/>
+      <w:numFmt w:val="lowerRoman"/>
+      <w:lvlText w:val="%9."/>
+      <w:lvlJc w:val="right"/>
+      <w:pPr>
+        <w:ind w:left="6840" w:hanging="180"/>
+      </w:pPr>
+    </w:lvl>
+  </w:abstractNum>
+  <w:abstractNum w:abstractNumId="3">
     <w:nsid w:val="1DA7513F"/>
     <w:multiLevelType w:val="hybridMultilevel"/>
     <w:tmpl w:val="B93000C2"/>
@@ -1919,7 +3771,7 @@
       </w:pPr>
     </w:lvl>
   </w:abstractNum>
-  <w:abstractNum w:abstractNumId="1">
+  <w:abstractNum w:abstractNumId="4">
     <w:nsid w:val="27F50923"/>
     <w:multiLevelType w:val="hybridMultilevel"/>
     <w:tmpl w:val="FBE2AD06"/>
@@ -2008,11 +3860,204 @@
       </w:pPr>
     </w:lvl>
   </w:abstractNum>
+  <w:abstractNum w:abstractNumId="5">
+    <w:nsid w:val="56775F83"/>
+    <w:multiLevelType w:val="hybridMultilevel"/>
+    <w:tmpl w:val="396EAA6A"/>
+    <w:lvl w:ilvl="0" w:tplc="0409000F">
+      <w:start w:val="1"/>
+      <w:numFmt w:val="decimal"/>
+      <w:lvlText w:val="%1."/>
+      <w:lvlJc w:val="left"/>
+      <w:pPr>
+        <w:ind w:left="1800" w:hanging="360"/>
+      </w:pPr>
+      <w:rPr>
+        <w:rFonts w:hint="default"/>
+      </w:rPr>
+    </w:lvl>
+    <w:lvl w:ilvl="1" w:tplc="04090019" w:tentative="1">
+      <w:start w:val="1"/>
+      <w:numFmt w:val="lowerLetter"/>
+      <w:lvlText w:val="%2."/>
+      <w:lvlJc w:val="left"/>
+      <w:pPr>
+        <w:ind w:left="2520" w:hanging="360"/>
+      </w:pPr>
+    </w:lvl>
+    <w:lvl w:ilvl="2" w:tplc="0409001B" w:tentative="1">
+      <w:start w:val="1"/>
+      <w:numFmt w:val="lowerRoman"/>
+      <w:lvlText w:val="%3."/>
+      <w:lvlJc w:val="right"/>
+      <w:pPr>
+        <w:ind w:left="3240" w:hanging="180"/>
+      </w:pPr>
+    </w:lvl>
+    <w:lvl w:ilvl="3" w:tplc="0409000F" w:tentative="1">
+      <w:start w:val="1"/>
+      <w:numFmt w:val="decimal"/>
+      <w:lvlText w:val="%4."/>
+      <w:lvlJc w:val="left"/>
+      <w:pPr>
+        <w:ind w:left="3960" w:hanging="360"/>
+      </w:pPr>
+    </w:lvl>
+    <w:lvl w:ilvl="4" w:tplc="04090019" w:tentative="1">
+      <w:start w:val="1"/>
+      <w:numFmt w:val="lowerLetter"/>
+      <w:lvlText w:val="%5."/>
+      <w:lvlJc w:val="left"/>
+      <w:pPr>
+        <w:ind w:left="4680" w:hanging="360"/>
+      </w:pPr>
+    </w:lvl>
+    <w:lvl w:ilvl="5" w:tplc="0409001B" w:tentative="1">
+      <w:start w:val="1"/>
+      <w:numFmt w:val="lowerRoman"/>
+      <w:lvlText w:val="%6."/>
+      <w:lvlJc w:val="right"/>
+      <w:pPr>
+        <w:ind w:left="5400" w:hanging="180"/>
+      </w:pPr>
+    </w:lvl>
+    <w:lvl w:ilvl="6" w:tplc="0409000F" w:tentative="1">
+      <w:start w:val="1"/>
+      <w:numFmt w:val="decimal"/>
+      <w:lvlText w:val="%7."/>
+      <w:lvlJc w:val="left"/>
+      <w:pPr>
+        <w:ind w:left="6120" w:hanging="360"/>
+      </w:pPr>
+    </w:lvl>
+    <w:lvl w:ilvl="7" w:tplc="04090019" w:tentative="1">
+      <w:start w:val="1"/>
+      <w:numFmt w:val="lowerLetter"/>
+      <w:lvlText w:val="%8."/>
+      <w:lvlJc w:val="left"/>
+      <w:pPr>
+        <w:ind w:left="6840" w:hanging="360"/>
+      </w:pPr>
+    </w:lvl>
+    <w:lvl w:ilvl="8" w:tplc="0409001B" w:tentative="1">
+      <w:start w:val="1"/>
+      <w:numFmt w:val="lowerRoman"/>
+      <w:lvlText w:val="%9."/>
+      <w:lvlJc w:val="right"/>
+      <w:pPr>
+        <w:ind w:left="7560" w:hanging="180"/>
+      </w:pPr>
+    </w:lvl>
+  </w:abstractNum>
+  <w:abstractNum w:abstractNumId="6">
+    <w:nsid w:val="71732926"/>
+    <w:multiLevelType w:val="hybridMultilevel"/>
+    <w:tmpl w:val="66B0DFEC"/>
+    <w:lvl w:ilvl="0" w:tplc="0409000F">
+      <w:start w:val="1"/>
+      <w:numFmt w:val="decimal"/>
+      <w:lvlText w:val="%1."/>
+      <w:lvlJc w:val="left"/>
+      <w:pPr>
+        <w:ind w:left="720" w:hanging="360"/>
+      </w:pPr>
+      <w:rPr>
+        <w:rFonts w:hint="default"/>
+      </w:rPr>
+    </w:lvl>
+    <w:lvl w:ilvl="1" w:tplc="04090019">
+      <w:start w:val="1"/>
+      <w:numFmt w:val="lowerLetter"/>
+      <w:lvlText w:val="%2."/>
+      <w:lvlJc w:val="left"/>
+      <w:pPr>
+        <w:ind w:left="1440" w:hanging="360"/>
+      </w:pPr>
+    </w:lvl>
+    <w:lvl w:ilvl="2" w:tplc="0409001B" w:tentative="1">
+      <w:start w:val="1"/>
+      <w:numFmt w:val="lowerRoman"/>
+      <w:lvlText w:val="%3."/>
+      <w:lvlJc w:val="right"/>
+      <w:pPr>
+        <w:ind w:left="2160" w:hanging="180"/>
+      </w:pPr>
+    </w:lvl>
+    <w:lvl w:ilvl="3" w:tplc="0409000F" w:tentative="1">
+      <w:start w:val="1"/>
+      <w:numFmt w:val="decimal"/>
+      <w:lvlText w:val="%4."/>
+      <w:lvlJc w:val="left"/>
+      <w:pPr>
+        <w:ind w:left="2880" w:hanging="360"/>
+      </w:pPr>
+    </w:lvl>
+    <w:lvl w:ilvl="4" w:tplc="04090019" w:tentative="1">
+      <w:start w:val="1"/>
+      <w:numFmt w:val="lowerLetter"/>
+      <w:lvlText w:val="%5."/>
+      <w:lvlJc w:val="left"/>
+      <w:pPr>
+        <w:ind w:left="3600" w:hanging="360"/>
+      </w:pPr>
+    </w:lvl>
+    <w:lvl w:ilvl="5" w:tplc="0409001B" w:tentative="1">
+      <w:start w:val="1"/>
+      <w:numFmt w:val="lowerRoman"/>
+      <w:lvlText w:val="%6."/>
+      <w:lvlJc w:val="right"/>
+      <w:pPr>
+        <w:ind w:left="4320" w:hanging="180"/>
+      </w:pPr>
+    </w:lvl>
+    <w:lvl w:ilvl="6" w:tplc="0409000F" w:tentative="1">
+      <w:start w:val="1"/>
+      <w:numFmt w:val="decimal"/>
+      <w:lvlText w:val="%7."/>
+      <w:lvlJc w:val="left"/>
+      <w:pPr>
+        <w:ind w:left="5040" w:hanging="360"/>
+      </w:pPr>
+    </w:lvl>
+    <w:lvl w:ilvl="7" w:tplc="04090019" w:tentative="1">
+      <w:start w:val="1"/>
+      <w:numFmt w:val="lowerLetter"/>
+      <w:lvlText w:val="%8."/>
+      <w:lvlJc w:val="left"/>
+      <w:pPr>
+        <w:ind w:left="5760" w:hanging="360"/>
+      </w:pPr>
+    </w:lvl>
+    <w:lvl w:ilvl="8" w:tplc="0409001B" w:tentative="1">
+      <w:start w:val="1"/>
+      <w:numFmt w:val="lowerRoman"/>
+      <w:lvlText w:val="%9."/>
+      <w:lvlJc w:val="right"/>
+      <w:pPr>
+        <w:ind w:left="6480" w:hanging="180"/>
+      </w:pPr>
+    </w:lvl>
+  </w:abstractNum>
   <w:num w:numId="1">
+    <w:abstractNumId w:val="4"/>
+  </w:num>
+  <w:num w:numId="2">
+    <w:abstractNumId w:val="3"/>
+  </w:num>
+  <w:num w:numId="3">
+    <w:abstractNumId w:val="5"/>
+  </w:num>
+  <w:num w:numId="4">
+    <w:abstractNumId w:val="0"/>
+  </w:num>
+  <w:num w:numId="5">
     <w:abstractNumId w:val="1"/>
   </w:num>
-  <w:num w:numId="2">
-    <w:abstractNumId w:val="0"/>
+  <w:num w:numId="6">
+    <w:abstractNumId w:val="2"/>
+  </w:num>
+  <w:num w:numId="7">
+    <w:abstractNumId w:val="6"/>
   </w:num>
 </w:numbering>
 </file>
@@ -2261,6 +4306,76 @@
       <w:u w:val="single"/>
     </w:rPr>
   </w:style>
+  <w:style w:type="paragraph" w:styleId="HTMLPreformatted">
+    <w:name w:val="HTML Preformatted"/>
+    <w:basedOn w:val="Normal"/>
+    <w:link w:val="HTMLPreformattedChar"/>
+    <w:uiPriority w:val="99"/>
+    <w:semiHidden/>
+    <w:unhideWhenUsed/>
+    <w:rsid w:val="00222E8B"/>
+    <w:pPr>
+      <w:tabs>
+        <w:tab w:val="left" w:pos="916"/>
+        <w:tab w:val="left" w:pos="1832"/>
+        <w:tab w:val="left" w:pos="2748"/>
+        <w:tab w:val="left" w:pos="3664"/>
+        <w:tab w:val="left" w:pos="4580"/>
+        <w:tab w:val="left" w:pos="5496"/>
+        <w:tab w:val="left" w:pos="6412"/>
+        <w:tab w:val="left" w:pos="7328"/>
+        <w:tab w:val="left" w:pos="8244"/>
+        <w:tab w:val="left" w:pos="9160"/>
+        <w:tab w:val="left" w:pos="10076"/>
+        <w:tab w:val="left" w:pos="10992"/>
+        <w:tab w:val="left" w:pos="11908"/>
+        <w:tab w:val="left" w:pos="12824"/>
+        <w:tab w:val="left" w:pos="13740"/>
+        <w:tab w:val="left" w:pos="14656"/>
+      </w:tabs>
+    </w:pPr>
+    <w:rPr>
+      <w:rFonts w:ascii="Courier" w:hAnsi="Courier" w:cs="Courier"/>
+      <w:sz w:val="20"/>
+      <w:szCs w:val="20"/>
+    </w:rPr>
+  </w:style>
+  <w:style w:type="character" w:customStyle="1" w:styleId="HTMLPreformattedChar">
+    <w:name w:val="HTML Preformatted Char"/>
+    <w:basedOn w:val="DefaultParagraphFont"/>
+    <w:link w:val="HTMLPreformatted"/>
+    <w:uiPriority w:val="99"/>
+    <w:semiHidden/>
+    <w:rsid w:val="00222E8B"/>
+    <w:rPr>
+      <w:rFonts w:ascii="Courier" w:hAnsi="Courier" w:cs="Courier"/>
+      <w:sz w:val="20"/>
+      <w:szCs w:val="20"/>
+    </w:rPr>
+  </w:style>
+  <w:style w:type="table" w:styleId="TableGrid">
+    <w:name w:val="Table Grid"/>
+    <w:basedOn w:val="TableNormal"/>
+    <w:uiPriority w:val="59"/>
+    <w:rsid w:val="00222E8B"/>
+    <w:tblPr>
+      <w:tblInd w:w="0" w:type="dxa"/>
+      <w:tblBorders>
+        <w:top w:val="single" w:sz="4" w:space="0" w:color="auto"/>
+        <w:left w:val="single" w:sz="4" w:space="0" w:color="auto"/>
+        <w:bottom w:val="single" w:sz="4" w:space="0" w:color="auto"/>
+        <w:right w:val="single" w:sz="4" w:space="0" w:color="auto"/>
+        <w:insideH w:val="single" w:sz="4" w:space="0" w:color="auto"/>
+        <w:insideV w:val="single" w:sz="4" w:space="0" w:color="auto"/>
+      </w:tblBorders>
+      <w:tblCellMar>
+        <w:top w:w="0" w:type="dxa"/>
+        <w:left w:w="108" w:type="dxa"/>
+        <w:bottom w:w="0" w:type="dxa"/>
+        <w:right w:w="108" w:type="dxa"/>
+      </w:tblCellMar>
+    </w:tblPr>
+  </w:style>
 </w:styles>
 </file>
 
@@ -2507,6 +4622,76 @@
       <w:color w:val="0000FF" w:themeColor="hyperlink"/>
       <w:u w:val="single"/>
     </w:rPr>
+  </w:style>
+  <w:style w:type="paragraph" w:styleId="HTMLPreformatted">
+    <w:name w:val="HTML Preformatted"/>
+    <w:basedOn w:val="Normal"/>
+    <w:link w:val="HTMLPreformattedChar"/>
+    <w:uiPriority w:val="99"/>
+    <w:semiHidden/>
+    <w:unhideWhenUsed/>
+    <w:rsid w:val="00222E8B"/>
+    <w:pPr>
+      <w:tabs>
+        <w:tab w:val="left" w:pos="916"/>
+        <w:tab w:val="left" w:pos="1832"/>
+        <w:tab w:val="left" w:pos="2748"/>
+        <w:tab w:val="left" w:pos="3664"/>
+        <w:tab w:val="left" w:pos="4580"/>
+        <w:tab w:val="left" w:pos="5496"/>
+        <w:tab w:val="left" w:pos="6412"/>
+        <w:tab w:val="left" w:pos="7328"/>
+        <w:tab w:val="left" w:pos="8244"/>
+        <w:tab w:val="left" w:pos="9160"/>
+        <w:tab w:val="left" w:pos="10076"/>
+        <w:tab w:val="left" w:pos="10992"/>
+        <w:tab w:val="left" w:pos="11908"/>
+        <w:tab w:val="left" w:pos="12824"/>
+        <w:tab w:val="left" w:pos="13740"/>
+        <w:tab w:val="left" w:pos="14656"/>
+      </w:tabs>
+    </w:pPr>
+    <w:rPr>
+      <w:rFonts w:ascii="Courier" w:hAnsi="Courier" w:cs="Courier"/>
+      <w:sz w:val="20"/>
+      <w:szCs w:val="20"/>
+    </w:rPr>
+  </w:style>
+  <w:style w:type="character" w:customStyle="1" w:styleId="HTMLPreformattedChar">
+    <w:name w:val="HTML Preformatted Char"/>
+    <w:basedOn w:val="DefaultParagraphFont"/>
+    <w:link w:val="HTMLPreformatted"/>
+    <w:uiPriority w:val="99"/>
+    <w:semiHidden/>
+    <w:rsid w:val="00222E8B"/>
+    <w:rPr>
+      <w:rFonts w:ascii="Courier" w:hAnsi="Courier" w:cs="Courier"/>
+      <w:sz w:val="20"/>
+      <w:szCs w:val="20"/>
+    </w:rPr>
+  </w:style>
+  <w:style w:type="table" w:styleId="TableGrid">
+    <w:name w:val="Table Grid"/>
+    <w:basedOn w:val="TableNormal"/>
+    <w:uiPriority w:val="59"/>
+    <w:rsid w:val="00222E8B"/>
+    <w:tblPr>
+      <w:tblInd w:w="0" w:type="dxa"/>
+      <w:tblBorders>
+        <w:top w:val="single" w:sz="4" w:space="0" w:color="auto"/>
+        <w:left w:val="single" w:sz="4" w:space="0" w:color="auto"/>
+        <w:bottom w:val="single" w:sz="4" w:space="0" w:color="auto"/>
+        <w:right w:val="single" w:sz="4" w:space="0" w:color="auto"/>
+        <w:insideH w:val="single" w:sz="4" w:space="0" w:color="auto"/>
+        <w:insideV w:val="single" w:sz="4" w:space="0" w:color="auto"/>
+      </w:tblBorders>
+      <w:tblCellMar>
+        <w:top w:w="0" w:type="dxa"/>
+        <w:left w:w="108" w:type="dxa"/>
+        <w:bottom w:w="0" w:type="dxa"/>
+        <w:right w:w="108" w:type="dxa"/>
+      </w:tblCellMar>
+    </w:tblPr>
   </w:style>
 </w:styles>
 </file>

</xml_diff>